<commit_message>
Product Component has been implemented and fully tested.
</commit_message>
<xml_diff>
--- a/Book Store Architecture.docx
+++ b/Book Store Architecture.docx
@@ -21,6 +21,15 @@
           <w:lang w:val="en-US"/>
         </w:rPr>
         <w:t>Book Store Microservices Architecture</w:t>
+      </w:r>
+      <w:r>
+        <w:rPr>
+          <w:b/>
+          <w:bCs/>
+          <w:color w:val="590000"/>
+          <w:lang w:val="en-US"/>
+        </w:rPr>
+        <w:t xml:space="preserve"> HLD</w:t>
       </w:r>
     </w:p>
     <w:p>
@@ -1470,6 +1479,9 @@
         </mc:AlternateContent>
       </w:r>
       <w:r>
+        <w:rPr>
+          <w:noProof/>
+        </w:rPr>
         <mc:AlternateContent>
           <mc:Choice Requires="wps">
             <w:drawing>
@@ -2235,6 +2247,2794 @@
         <w:t>KEY CLOAK</w:t>
       </w:r>
     </w:p>
+    <w:p>
+      <w:pPr>
+        <w:tabs>
+          <w:tab w:val="left" w:pos="3480"/>
+        </w:tabs>
+        <w:rPr>
+          <w:b/>
+          <w:bCs/>
+          <w:lang w:val="en-US"/>
+        </w:rPr>
+      </w:pPr>
+    </w:p>
+    <w:p>
+      <w:pPr>
+        <w:tabs>
+          <w:tab w:val="left" w:pos="3480"/>
+        </w:tabs>
+        <w:rPr>
+          <w:b/>
+          <w:bCs/>
+          <w:lang w:val="en-US"/>
+        </w:rPr>
+      </w:pPr>
+    </w:p>
+    <w:p>
+      <w:pPr>
+        <w:pStyle w:val="Heading1"/>
+        <w:jc w:val="center"/>
+        <w:rPr>
+          <w:b/>
+          <w:bCs/>
+          <w:color w:val="590000"/>
+          <w:lang w:val="en-US"/>
+        </w:rPr>
+      </w:pPr>
+      <w:r>
+        <w:rPr>
+          <w:b/>
+          <w:bCs/>
+          <w:color w:val="590000"/>
+          <w:lang w:val="en-US"/>
+        </w:rPr>
+        <w:t>Catalog Service</w:t>
+      </w:r>
+      <w:r>
+        <w:rPr>
+          <w:b/>
+          <w:bCs/>
+          <w:color w:val="590000"/>
+          <w:lang w:val="en-US"/>
+        </w:rPr>
+        <w:t xml:space="preserve"> Architecture</w:t>
+      </w:r>
+      <w:r>
+        <w:rPr>
+          <w:b/>
+          <w:bCs/>
+          <w:color w:val="590000"/>
+          <w:lang w:val="en-US"/>
+        </w:rPr>
+        <w:t xml:space="preserve"> LLD</w:t>
+      </w:r>
+    </w:p>
+    <w:p>
+      <w:pPr>
+        <w:rPr>
+          <w:lang w:val="en-US"/>
+        </w:rPr>
+      </w:pPr>
+      <w:r>
+        <w:rPr>
+          <w:noProof/>
+          <w:lang w:val="en-US"/>
+        </w:rPr>
+        <mc:AlternateContent>
+          <mc:Choice Requires="wps">
+            <w:drawing>
+              <wp:anchor distT="0" distB="0" distL="114300" distR="114300" simplePos="0" relativeHeight="251688960" behindDoc="0" locked="0" layoutInCell="1" allowOverlap="1" wp14:anchorId="345EF508" wp14:editId="04FED2A1">
+                <wp:simplePos x="0" y="0"/>
+                <wp:positionH relativeFrom="column">
+                  <wp:posOffset>4533900</wp:posOffset>
+                </wp:positionH>
+                <wp:positionV relativeFrom="paragraph">
+                  <wp:posOffset>319405</wp:posOffset>
+                </wp:positionV>
+                <wp:extent cx="784860" cy="800100"/>
+                <wp:effectExtent l="0" t="0" r="15240" b="19050"/>
+                <wp:wrapNone/>
+                <wp:docPr id="2100106366" name="Cylinder 25"/>
+                <wp:cNvGraphicFramePr/>
+                <a:graphic xmlns:a="http://schemas.openxmlformats.org/drawingml/2006/main">
+                  <a:graphicData uri="http://schemas.microsoft.com/office/word/2010/wordprocessingShape">
+                    <wps:wsp>
+                      <wps:cNvSpPr/>
+                      <wps:spPr>
+                        <a:xfrm>
+                          <a:off x="0" y="0"/>
+                          <a:ext cx="784860" cy="800100"/>
+                        </a:xfrm>
+                        <a:prstGeom prst="can">
+                          <a:avLst/>
+                        </a:prstGeom>
+                      </wps:spPr>
+                      <wps:style>
+                        <a:lnRef idx="2">
+                          <a:schemeClr val="accent1">
+                            <a:shade val="15000"/>
+                          </a:schemeClr>
+                        </a:lnRef>
+                        <a:fillRef idx="1">
+                          <a:schemeClr val="accent1"/>
+                        </a:fillRef>
+                        <a:effectRef idx="0">
+                          <a:schemeClr val="accent1"/>
+                        </a:effectRef>
+                        <a:fontRef idx="minor">
+                          <a:schemeClr val="lt1"/>
+                        </a:fontRef>
+                      </wps:style>
+                      <wps:txbx>
+                        <w:txbxContent>
+                          <w:p>
+                            <w:pPr>
+                              <w:jc w:val="center"/>
+                              <w:rPr>
+                                <w:b/>
+                                <w:bCs/>
+                                <w:lang w:val="en-US"/>
+                              </w:rPr>
+                            </w:pPr>
+                            <w:r>
+                              <w:rPr>
+                                <w:b/>
+                                <w:bCs/>
+                                <w:lang w:val="en-US"/>
+                              </w:rPr>
+                              <w:t>DB</w:t>
+                            </w:r>
+                          </w:p>
+                        </w:txbxContent>
+                      </wps:txbx>
+                      <wps:bodyPr rot="0" spcFirstLastPara="0" vertOverflow="overflow" horzOverflow="overflow" vert="horz" wrap="square" lIns="91440" tIns="45720" rIns="91440" bIns="45720" numCol="1" spcCol="0" rtlCol="0" fromWordArt="0" anchor="ctr" anchorCtr="0" forceAA="0" compatLnSpc="1">
+                        <a:prstTxWarp prst="textNoShape">
+                          <a:avLst/>
+                        </a:prstTxWarp>
+                        <a:noAutofit/>
+                      </wps:bodyPr>
+                    </wps:wsp>
+                  </a:graphicData>
+                </a:graphic>
+              </wp:anchor>
+            </w:drawing>
+          </mc:Choice>
+          <mc:Fallback>
+            <w:pict>
+              <v:shapetype w14:anchorId="345EF508" id="_x0000_t22" coordsize="21600,21600" o:spt="22" adj="5400" path="m10800,qx0@1l0@2qy10800,21600,21600@2l21600@1qy10800,xem0@1qy10800@0,21600@1nfe">
+                <v:formulas>
+                  <v:f eqn="val #0"/>
+                  <v:f eqn="prod #0 1 2"/>
+                  <v:f eqn="sum height 0 @1"/>
+                </v:formulas>
+                <v:path o:extrusionok="f" gradientshapeok="t" o:connecttype="custom" o:connectlocs="10800,@0;10800,0;0,10800;10800,21600;21600,10800" o:connectangles="270,270,180,90,0" textboxrect="0,@0,21600,@2"/>
+                <v:handles>
+                  <v:h position="center,#0" yrange="0,10800"/>
+                </v:handles>
+                <o:complex v:ext="view"/>
+              </v:shapetype>
+              <v:shape id="Cylinder 25" o:spid="_x0000_s1034" type="#_x0000_t22" style="position:absolute;margin-left:357pt;margin-top:25.15pt;width:61.8pt;height:63pt;z-index:251688960;visibility:visible;mso-wrap-style:square;mso-wrap-distance-left:9pt;mso-wrap-distance-top:0;mso-wrap-distance-right:9pt;mso-wrap-distance-bottom:0;mso-position-horizontal:absolute;mso-position-horizontal-relative:text;mso-position-vertical:absolute;mso-position-vertical-relative:text;v-text-anchor:middle" o:gfxdata="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" adj="5297" fillcolor="#156082 [3204]" strokecolor="#030e13 [484]" strokeweight="1pt">
+                <v:stroke joinstyle="miter"/>
+                <v:textbox>
+                  <w:txbxContent>
+                    <w:p>
+                      <w:pPr>
+                        <w:jc w:val="center"/>
+                        <w:rPr>
+                          <w:b/>
+                          <w:bCs/>
+                          <w:lang w:val="en-US"/>
+                        </w:rPr>
+                      </w:pPr>
+                      <w:r>
+                        <w:rPr>
+                          <w:b/>
+                          <w:bCs/>
+                          <w:lang w:val="en-US"/>
+                        </w:rPr>
+                        <w:t>DB</w:t>
+                      </w:r>
+                    </w:p>
+                  </w:txbxContent>
+                </v:textbox>
+              </v:shape>
+            </w:pict>
+          </mc:Fallback>
+        </mc:AlternateContent>
+      </w:r>
+    </w:p>
+    <w:p>
+      <w:pPr>
+        <w:rPr>
+          <w:lang w:val="en-US"/>
+        </w:rPr>
+      </w:pPr>
+      <w:r>
+        <w:rPr>
+          <w:noProof/>
+          <w:lang w:val="en-US"/>
+        </w:rPr>
+        <mc:AlternateContent>
+          <mc:Choice Requires="wps">
+            <w:drawing>
+              <wp:anchor distT="0" distB="0" distL="114300" distR="114300" simplePos="0" relativeHeight="251692032" behindDoc="0" locked="0" layoutInCell="1" allowOverlap="1" wp14:anchorId="3C8850B7" wp14:editId="7CD060D4">
+                <wp:simplePos x="0" y="0"/>
+                <wp:positionH relativeFrom="column">
+                  <wp:posOffset>4023360</wp:posOffset>
+                </wp:positionH>
+                <wp:positionV relativeFrom="paragraph">
+                  <wp:posOffset>368300</wp:posOffset>
+                </wp:positionV>
+                <wp:extent cx="563880" cy="0"/>
+                <wp:effectExtent l="0" t="76200" r="26670" b="95250"/>
+                <wp:wrapNone/>
+                <wp:docPr id="1777687207" name="Straight Arrow Connector 28"/>
+                <wp:cNvGraphicFramePr/>
+                <a:graphic xmlns:a="http://schemas.openxmlformats.org/drawingml/2006/main">
+                  <a:graphicData uri="http://schemas.microsoft.com/office/word/2010/wordprocessingShape">
+                    <wps:wsp>
+                      <wps:cNvCnPr/>
+                      <wps:spPr>
+                        <a:xfrm>
+                          <a:off x="0" y="0"/>
+                          <a:ext cx="563880" cy="0"/>
+                        </a:xfrm>
+                        <a:prstGeom prst="straightConnector1">
+                          <a:avLst/>
+                        </a:prstGeom>
+                        <a:ln>
+                          <a:tailEnd type="triangle"/>
+                        </a:ln>
+                      </wps:spPr>
+                      <wps:style>
+                        <a:lnRef idx="1">
+                          <a:schemeClr val="accent1"/>
+                        </a:lnRef>
+                        <a:fillRef idx="0">
+                          <a:schemeClr val="accent1"/>
+                        </a:fillRef>
+                        <a:effectRef idx="0">
+                          <a:schemeClr val="accent1"/>
+                        </a:effectRef>
+                        <a:fontRef idx="minor">
+                          <a:schemeClr val="tx1"/>
+                        </a:fontRef>
+                      </wps:style>
+                      <wps:bodyPr/>
+                    </wps:wsp>
+                  </a:graphicData>
+                </a:graphic>
+              </wp:anchor>
+            </w:drawing>
+          </mc:Choice>
+          <mc:Fallback>
+            <w:pict>
+              <v:shapetype w14:anchorId="2D999037" id="_x0000_t32" coordsize="21600,21600" o:spt="32" o:oned="t" path="m,l21600,21600e" filled="f">
+                <v:path arrowok="t" fillok="f" o:connecttype="none"/>
+                <o:lock v:ext="edit" shapetype="t"/>
+              </v:shapetype>
+              <v:shape id="Straight Arrow Connector 28" o:spid="_x0000_s1026" type="#_x0000_t32" style="position:absolute;margin-left:316.8pt;margin-top:29pt;width:44.4pt;height:0;z-index:251692032;visibility:visible;mso-wrap-style:square;mso-wrap-distance-left:9pt;mso-wrap-distance-top:0;mso-wrap-distance-right:9pt;mso-wrap-distance-bottom:0;mso-position-horizontal:absolute;mso-position-horizontal-relative:text;mso-position-vertical:absolute;mso-position-vertical-relative:text" o:gfxdata="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" strokecolor="#156082 [3204]" strokeweight=".5pt">
+                <v:stroke endarrow="block" joinstyle="miter"/>
+              </v:shape>
+            </w:pict>
+          </mc:Fallback>
+        </mc:AlternateContent>
+      </w:r>
+      <w:r>
+        <w:rPr>
+          <w:noProof/>
+          <w:lang w:val="en-US"/>
+        </w:rPr>
+        <mc:AlternateContent>
+          <mc:Choice Requires="wps">
+            <w:drawing>
+              <wp:anchor distT="0" distB="0" distL="114300" distR="114300" simplePos="0" relativeHeight="251691008" behindDoc="0" locked="0" layoutInCell="1" allowOverlap="1" wp14:anchorId="0900558F" wp14:editId="1029D362">
+                <wp:simplePos x="0" y="0"/>
+                <wp:positionH relativeFrom="column">
+                  <wp:posOffset>2537460</wp:posOffset>
+                </wp:positionH>
+                <wp:positionV relativeFrom="paragraph">
+                  <wp:posOffset>402590</wp:posOffset>
+                </wp:positionV>
+                <wp:extent cx="502920" cy="0"/>
+                <wp:effectExtent l="0" t="76200" r="11430" b="95250"/>
+                <wp:wrapNone/>
+                <wp:docPr id="1524977416" name="Straight Arrow Connector 27"/>
+                <wp:cNvGraphicFramePr/>
+                <a:graphic xmlns:a="http://schemas.openxmlformats.org/drawingml/2006/main">
+                  <a:graphicData uri="http://schemas.microsoft.com/office/word/2010/wordprocessingShape">
+                    <wps:wsp>
+                      <wps:cNvCnPr/>
+                      <wps:spPr>
+                        <a:xfrm>
+                          <a:off x="0" y="0"/>
+                          <a:ext cx="502920" cy="0"/>
+                        </a:xfrm>
+                        <a:prstGeom prst="straightConnector1">
+                          <a:avLst/>
+                        </a:prstGeom>
+                        <a:ln>
+                          <a:tailEnd type="triangle"/>
+                        </a:ln>
+                      </wps:spPr>
+                      <wps:style>
+                        <a:lnRef idx="1">
+                          <a:schemeClr val="accent1"/>
+                        </a:lnRef>
+                        <a:fillRef idx="0">
+                          <a:schemeClr val="accent1"/>
+                        </a:fillRef>
+                        <a:effectRef idx="0">
+                          <a:schemeClr val="accent1"/>
+                        </a:effectRef>
+                        <a:fontRef idx="minor">
+                          <a:schemeClr val="tx1"/>
+                        </a:fontRef>
+                      </wps:style>
+                      <wps:bodyPr/>
+                    </wps:wsp>
+                  </a:graphicData>
+                </a:graphic>
+              </wp:anchor>
+            </w:drawing>
+          </mc:Choice>
+          <mc:Fallback>
+            <w:pict>
+              <v:shape w14:anchorId="15905201" id="Straight Arrow Connector 27" o:spid="_x0000_s1026" type="#_x0000_t32" style="position:absolute;margin-left:199.8pt;margin-top:31.7pt;width:39.6pt;height:0;z-index:251691008;visibility:visible;mso-wrap-style:square;mso-wrap-distance-left:9pt;mso-wrap-distance-top:0;mso-wrap-distance-right:9pt;mso-wrap-distance-bottom:0;mso-position-horizontal:absolute;mso-position-horizontal-relative:text;mso-position-vertical:absolute;mso-position-vertical-relative:text" o:gfxdata="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" strokecolor="#156082 [3204]" strokeweight=".5pt">
+                <v:stroke endarrow="block" joinstyle="miter"/>
+              </v:shape>
+            </w:pict>
+          </mc:Fallback>
+        </mc:AlternateContent>
+      </w:r>
+      <w:r>
+        <w:rPr>
+          <w:noProof/>
+          <w:lang w:val="en-US"/>
+        </w:rPr>
+        <mc:AlternateContent>
+          <mc:Choice Requires="wps">
+            <w:drawing>
+              <wp:anchor distT="0" distB="0" distL="114300" distR="114300" simplePos="0" relativeHeight="251689984" behindDoc="0" locked="0" layoutInCell="1" allowOverlap="1" wp14:anchorId="10E84AC0" wp14:editId="27B39FDD">
+                <wp:simplePos x="0" y="0"/>
+                <wp:positionH relativeFrom="column">
+                  <wp:posOffset>1028700</wp:posOffset>
+                </wp:positionH>
+                <wp:positionV relativeFrom="paragraph">
+                  <wp:posOffset>398780</wp:posOffset>
+                </wp:positionV>
+                <wp:extent cx="533400" cy="15240"/>
+                <wp:effectExtent l="0" t="57150" r="19050" b="99060"/>
+                <wp:wrapNone/>
+                <wp:docPr id="452810583" name="Straight Arrow Connector 26"/>
+                <wp:cNvGraphicFramePr/>
+                <a:graphic xmlns:a="http://schemas.openxmlformats.org/drawingml/2006/main">
+                  <a:graphicData uri="http://schemas.microsoft.com/office/word/2010/wordprocessingShape">
+                    <wps:wsp>
+                      <wps:cNvCnPr/>
+                      <wps:spPr>
+                        <a:xfrm>
+                          <a:off x="0" y="0"/>
+                          <a:ext cx="533400" cy="15240"/>
+                        </a:xfrm>
+                        <a:prstGeom prst="straightConnector1">
+                          <a:avLst/>
+                        </a:prstGeom>
+                        <a:ln>
+                          <a:tailEnd type="triangle"/>
+                        </a:ln>
+                      </wps:spPr>
+                      <wps:style>
+                        <a:lnRef idx="1">
+                          <a:schemeClr val="accent1"/>
+                        </a:lnRef>
+                        <a:fillRef idx="0">
+                          <a:schemeClr val="accent1"/>
+                        </a:fillRef>
+                        <a:effectRef idx="0">
+                          <a:schemeClr val="accent1"/>
+                        </a:effectRef>
+                        <a:fontRef idx="minor">
+                          <a:schemeClr val="tx1"/>
+                        </a:fontRef>
+                      </wps:style>
+                      <wps:bodyPr/>
+                    </wps:wsp>
+                  </a:graphicData>
+                </a:graphic>
+              </wp:anchor>
+            </w:drawing>
+          </mc:Choice>
+          <mc:Fallback>
+            <w:pict>
+              <v:shape w14:anchorId="16FED3DC" id="Straight Arrow Connector 26" o:spid="_x0000_s1026" type="#_x0000_t32" style="position:absolute;margin-left:81pt;margin-top:31.4pt;width:42pt;height:1.2pt;z-index:251689984;visibility:visible;mso-wrap-style:square;mso-wrap-distance-left:9pt;mso-wrap-distance-top:0;mso-wrap-distance-right:9pt;mso-wrap-distance-bottom:0;mso-position-horizontal:absolute;mso-position-horizontal-relative:text;mso-position-vertical:absolute;mso-position-vertical-relative:text" o:gfxdata="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" strokecolor="#156082 [3204]" strokeweight=".5pt">
+                <v:stroke endarrow="block" joinstyle="miter"/>
+              </v:shape>
+            </w:pict>
+          </mc:Fallback>
+        </mc:AlternateContent>
+      </w:r>
+      <w:r>
+        <w:rPr>
+          <w:noProof/>
+          <w:lang w:val="en-US"/>
+        </w:rPr>
+        <mc:AlternateContent>
+          <mc:Choice Requires="wps">
+            <w:drawing>
+              <wp:anchor distT="0" distB="0" distL="114300" distR="114300" simplePos="0" relativeHeight="251687936" behindDoc="0" locked="0" layoutInCell="1" allowOverlap="1" wp14:anchorId="62834DFE" wp14:editId="137FBD11">
+                <wp:simplePos x="0" y="0"/>
+                <wp:positionH relativeFrom="column">
+                  <wp:posOffset>3009900</wp:posOffset>
+                </wp:positionH>
+                <wp:positionV relativeFrom="paragraph">
+                  <wp:posOffset>83820</wp:posOffset>
+                </wp:positionV>
+                <wp:extent cx="1013460" cy="647700"/>
+                <wp:effectExtent l="0" t="0" r="15240" b="19050"/>
+                <wp:wrapNone/>
+                <wp:docPr id="56453613" name="Rectangle: Rounded Corners 24"/>
+                <wp:cNvGraphicFramePr/>
+                <a:graphic xmlns:a="http://schemas.openxmlformats.org/drawingml/2006/main">
+                  <a:graphicData uri="http://schemas.microsoft.com/office/word/2010/wordprocessingShape">
+                    <wps:wsp>
+                      <wps:cNvSpPr/>
+                      <wps:spPr>
+                        <a:xfrm>
+                          <a:off x="0" y="0"/>
+                          <a:ext cx="1013460" cy="647700"/>
+                        </a:xfrm>
+                        <a:prstGeom prst="roundRect">
+                          <a:avLst/>
+                        </a:prstGeom>
+                      </wps:spPr>
+                      <wps:style>
+                        <a:lnRef idx="2">
+                          <a:schemeClr val="accent1">
+                            <a:shade val="15000"/>
+                          </a:schemeClr>
+                        </a:lnRef>
+                        <a:fillRef idx="1">
+                          <a:schemeClr val="accent1"/>
+                        </a:fillRef>
+                        <a:effectRef idx="0">
+                          <a:schemeClr val="accent1"/>
+                        </a:effectRef>
+                        <a:fontRef idx="minor">
+                          <a:schemeClr val="lt1"/>
+                        </a:fontRef>
+                      </wps:style>
+                      <wps:txbx>
+                        <w:txbxContent>
+                          <w:p>
+                            <w:pPr>
+                              <w:jc w:val="center"/>
+                              <w:rPr>
+                                <w:b/>
+                                <w:bCs/>
+                                <w:lang w:val="en-US"/>
+                              </w:rPr>
+                            </w:pPr>
+                            <w:r>
+                              <w:rPr>
+                                <w:b/>
+                                <w:bCs/>
+                                <w:lang w:val="en-US"/>
+                              </w:rPr>
+                              <w:t>Repository</w:t>
+                            </w:r>
+                          </w:p>
+                        </w:txbxContent>
+                      </wps:txbx>
+                      <wps:bodyPr rot="0" spcFirstLastPara="0" vertOverflow="overflow" horzOverflow="overflow" vert="horz" wrap="square" lIns="91440" tIns="45720" rIns="91440" bIns="45720" numCol="1" spcCol="0" rtlCol="0" fromWordArt="0" anchor="ctr" anchorCtr="0" forceAA="0" compatLnSpc="1">
+                        <a:prstTxWarp prst="textNoShape">
+                          <a:avLst/>
+                        </a:prstTxWarp>
+                        <a:noAutofit/>
+                      </wps:bodyPr>
+                    </wps:wsp>
+                  </a:graphicData>
+                </a:graphic>
+              </wp:anchor>
+            </w:drawing>
+          </mc:Choice>
+          <mc:Fallback>
+            <w:pict>
+              <v:roundrect w14:anchorId="62834DFE" id="_x0000_s1035" style="position:absolute;margin-left:237pt;margin-top:6.6pt;width:79.8pt;height:51pt;z-index:251687936;visibility:visible;mso-wrap-style:square;mso-wrap-distance-left:9pt;mso-wrap-distance-top:0;mso-wrap-distance-right:9pt;mso-wrap-distance-bottom:0;mso-position-horizontal:absolute;mso-position-horizontal-relative:text;mso-position-vertical:absolute;mso-position-vertical-relative:text;v-text-anchor:middle" arcsize="10923f" o:gfxdata="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" fillcolor="#156082 [3204]" strokecolor="#030e13 [484]" strokeweight="1pt">
+                <v:stroke joinstyle="miter"/>
+                <v:textbox>
+                  <w:txbxContent>
+                    <w:p>
+                      <w:pPr>
+                        <w:jc w:val="center"/>
+                        <w:rPr>
+                          <w:b/>
+                          <w:bCs/>
+                          <w:lang w:val="en-US"/>
+                        </w:rPr>
+                      </w:pPr>
+                      <w:r>
+                        <w:rPr>
+                          <w:b/>
+                          <w:bCs/>
+                          <w:lang w:val="en-US"/>
+                        </w:rPr>
+                        <w:t>Repository</w:t>
+                      </w:r>
+                    </w:p>
+                  </w:txbxContent>
+                </v:textbox>
+              </v:roundrect>
+            </w:pict>
+          </mc:Fallback>
+        </mc:AlternateContent>
+      </w:r>
+      <w:r>
+        <w:rPr>
+          <w:noProof/>
+          <w:lang w:val="en-US"/>
+        </w:rPr>
+        <mc:AlternateContent>
+          <mc:Choice Requires="wps">
+            <w:drawing>
+              <wp:anchor distT="0" distB="0" distL="114300" distR="114300" simplePos="0" relativeHeight="251685888" behindDoc="0" locked="0" layoutInCell="1" allowOverlap="1" wp14:anchorId="3CF58B24" wp14:editId="2D860C3F">
+                <wp:simplePos x="0" y="0"/>
+                <wp:positionH relativeFrom="column">
+                  <wp:posOffset>1524000</wp:posOffset>
+                </wp:positionH>
+                <wp:positionV relativeFrom="paragraph">
+                  <wp:posOffset>83820</wp:posOffset>
+                </wp:positionV>
+                <wp:extent cx="1013460" cy="647700"/>
+                <wp:effectExtent l="0" t="0" r="15240" b="19050"/>
+                <wp:wrapNone/>
+                <wp:docPr id="1899813697" name="Rectangle: Rounded Corners 24"/>
+                <wp:cNvGraphicFramePr/>
+                <a:graphic xmlns:a="http://schemas.openxmlformats.org/drawingml/2006/main">
+                  <a:graphicData uri="http://schemas.microsoft.com/office/word/2010/wordprocessingShape">
+                    <wps:wsp>
+                      <wps:cNvSpPr/>
+                      <wps:spPr>
+                        <a:xfrm>
+                          <a:off x="0" y="0"/>
+                          <a:ext cx="1013460" cy="647700"/>
+                        </a:xfrm>
+                        <a:prstGeom prst="roundRect">
+                          <a:avLst/>
+                        </a:prstGeom>
+                      </wps:spPr>
+                      <wps:style>
+                        <a:lnRef idx="2">
+                          <a:schemeClr val="accent1">
+                            <a:shade val="15000"/>
+                          </a:schemeClr>
+                        </a:lnRef>
+                        <a:fillRef idx="1">
+                          <a:schemeClr val="accent1"/>
+                        </a:fillRef>
+                        <a:effectRef idx="0">
+                          <a:schemeClr val="accent1"/>
+                        </a:effectRef>
+                        <a:fontRef idx="minor">
+                          <a:schemeClr val="lt1"/>
+                        </a:fontRef>
+                      </wps:style>
+                      <wps:txbx>
+                        <w:txbxContent>
+                          <w:p>
+                            <w:pPr>
+                              <w:jc w:val="center"/>
+                              <w:rPr>
+                                <w:b/>
+                                <w:bCs/>
+                                <w:lang w:val="en-US"/>
+                              </w:rPr>
+                            </w:pPr>
+                            <w:r>
+                              <w:rPr>
+                                <w:b/>
+                                <w:bCs/>
+                                <w:lang w:val="en-US"/>
+                              </w:rPr>
+                              <w:t>Service</w:t>
+                            </w:r>
+                          </w:p>
+                        </w:txbxContent>
+                      </wps:txbx>
+                      <wps:bodyPr rot="0" spcFirstLastPara="0" vertOverflow="overflow" horzOverflow="overflow" vert="horz" wrap="square" lIns="91440" tIns="45720" rIns="91440" bIns="45720" numCol="1" spcCol="0" rtlCol="0" fromWordArt="0" anchor="ctr" anchorCtr="0" forceAA="0" compatLnSpc="1">
+                        <a:prstTxWarp prst="textNoShape">
+                          <a:avLst/>
+                        </a:prstTxWarp>
+                        <a:noAutofit/>
+                      </wps:bodyPr>
+                    </wps:wsp>
+                  </a:graphicData>
+                </a:graphic>
+              </wp:anchor>
+            </w:drawing>
+          </mc:Choice>
+          <mc:Fallback>
+            <w:pict>
+              <v:roundrect w14:anchorId="3CF58B24" id="_x0000_s1036" style="position:absolute;margin-left:120pt;margin-top:6.6pt;width:79.8pt;height:51pt;z-index:251685888;visibility:visible;mso-wrap-style:square;mso-wrap-distance-left:9pt;mso-wrap-distance-top:0;mso-wrap-distance-right:9pt;mso-wrap-distance-bottom:0;mso-position-horizontal:absolute;mso-position-horizontal-relative:text;mso-position-vertical:absolute;mso-position-vertical-relative:text;v-text-anchor:middle" arcsize="10923f" o:gfxdata="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" fillcolor="#156082 [3204]" strokecolor="#030e13 [484]" strokeweight="1pt">
+                <v:stroke joinstyle="miter"/>
+                <v:textbox>
+                  <w:txbxContent>
+                    <w:p>
+                      <w:pPr>
+                        <w:jc w:val="center"/>
+                        <w:rPr>
+                          <w:b/>
+                          <w:bCs/>
+                          <w:lang w:val="en-US"/>
+                        </w:rPr>
+                      </w:pPr>
+                      <w:r>
+                        <w:rPr>
+                          <w:b/>
+                          <w:bCs/>
+                          <w:lang w:val="en-US"/>
+                        </w:rPr>
+                        <w:t>Service</w:t>
+                      </w:r>
+                    </w:p>
+                  </w:txbxContent>
+                </v:textbox>
+              </v:roundrect>
+            </w:pict>
+          </mc:Fallback>
+        </mc:AlternateContent>
+      </w:r>
+      <w:r>
+        <w:rPr>
+          <w:noProof/>
+          <w:lang w:val="en-US"/>
+        </w:rPr>
+        <mc:AlternateContent>
+          <mc:Choice Requires="wps">
+            <w:drawing>
+              <wp:anchor distT="0" distB="0" distL="114300" distR="114300" simplePos="0" relativeHeight="251683840" behindDoc="0" locked="0" layoutInCell="1" allowOverlap="1" wp14:anchorId="10E98D48" wp14:editId="24226AEC">
+                <wp:simplePos x="0" y="0"/>
+                <wp:positionH relativeFrom="column">
+                  <wp:posOffset>7620</wp:posOffset>
+                </wp:positionH>
+                <wp:positionV relativeFrom="paragraph">
+                  <wp:posOffset>86360</wp:posOffset>
+                </wp:positionV>
+                <wp:extent cx="1013460" cy="647700"/>
+                <wp:effectExtent l="0" t="0" r="15240" b="19050"/>
+                <wp:wrapNone/>
+                <wp:docPr id="706350027" name="Rectangle: Rounded Corners 24"/>
+                <wp:cNvGraphicFramePr/>
+                <a:graphic xmlns:a="http://schemas.openxmlformats.org/drawingml/2006/main">
+                  <a:graphicData uri="http://schemas.microsoft.com/office/word/2010/wordprocessingShape">
+                    <wps:wsp>
+                      <wps:cNvSpPr/>
+                      <wps:spPr>
+                        <a:xfrm>
+                          <a:off x="0" y="0"/>
+                          <a:ext cx="1013460" cy="647700"/>
+                        </a:xfrm>
+                        <a:prstGeom prst="roundRect">
+                          <a:avLst/>
+                        </a:prstGeom>
+                      </wps:spPr>
+                      <wps:style>
+                        <a:lnRef idx="2">
+                          <a:schemeClr val="accent1">
+                            <a:shade val="15000"/>
+                          </a:schemeClr>
+                        </a:lnRef>
+                        <a:fillRef idx="1">
+                          <a:schemeClr val="accent1"/>
+                        </a:fillRef>
+                        <a:effectRef idx="0">
+                          <a:schemeClr val="accent1"/>
+                        </a:effectRef>
+                        <a:fontRef idx="minor">
+                          <a:schemeClr val="lt1"/>
+                        </a:fontRef>
+                      </wps:style>
+                      <wps:txbx>
+                        <w:txbxContent>
+                          <w:p>
+                            <w:pPr>
+                              <w:rPr>
+                                <w:b/>
+                                <w:bCs/>
+                                <w:lang w:val="en-US"/>
+                              </w:rPr>
+                            </w:pPr>
+                            <w:r>
+                              <w:rPr>
+                                <w:b/>
+                                <w:bCs/>
+                              </w:rPr>
+                              <w:t>Controller</w:t>
+                            </w:r>
+                          </w:p>
+                        </w:txbxContent>
+                      </wps:txbx>
+                      <wps:bodyPr rot="0" spcFirstLastPara="0" vertOverflow="overflow" horzOverflow="overflow" vert="horz" wrap="square" lIns="91440" tIns="45720" rIns="91440" bIns="45720" numCol="1" spcCol="0" rtlCol="0" fromWordArt="0" anchor="ctr" anchorCtr="0" forceAA="0" compatLnSpc="1">
+                        <a:prstTxWarp prst="textNoShape">
+                          <a:avLst/>
+                        </a:prstTxWarp>
+                        <a:noAutofit/>
+                      </wps:bodyPr>
+                    </wps:wsp>
+                  </a:graphicData>
+                </a:graphic>
+              </wp:anchor>
+            </w:drawing>
+          </mc:Choice>
+          <mc:Fallback>
+            <w:pict>
+              <v:roundrect w14:anchorId="10E98D48" id="_x0000_s1037" style="position:absolute;margin-left:.6pt;margin-top:6.8pt;width:79.8pt;height:51pt;z-index:251683840;visibility:visible;mso-wrap-style:square;mso-wrap-distance-left:9pt;mso-wrap-distance-top:0;mso-wrap-distance-right:9pt;mso-wrap-distance-bottom:0;mso-position-horizontal:absolute;mso-position-horizontal-relative:text;mso-position-vertical:absolute;mso-position-vertical-relative:text;v-text-anchor:middle" arcsize="10923f" o:gfxdata="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" fillcolor="#156082 [3204]" strokecolor="#030e13 [484]" strokeweight="1pt">
+                <v:stroke joinstyle="miter"/>
+                <v:textbox>
+                  <w:txbxContent>
+                    <w:p>
+                      <w:pPr>
+                        <w:rPr>
+                          <w:b/>
+                          <w:bCs/>
+                          <w:lang w:val="en-US"/>
+                        </w:rPr>
+                      </w:pPr>
+                      <w:r>
+                        <w:rPr>
+                          <w:b/>
+                          <w:bCs/>
+                        </w:rPr>
+                        <w:t>Controller</w:t>
+                      </w:r>
+                    </w:p>
+                  </w:txbxContent>
+                </v:textbox>
+              </v:roundrect>
+            </w:pict>
+          </mc:Fallback>
+        </mc:AlternateContent>
+      </w:r>
+    </w:p>
+    <w:p>
+      <w:pPr>
+        <w:rPr>
+          <w:lang w:val="en-US"/>
+        </w:rPr>
+      </w:pPr>
+    </w:p>
+    <w:p>
+      <w:pPr>
+        <w:rPr>
+          <w:lang w:val="en-US"/>
+        </w:rPr>
+      </w:pPr>
+    </w:p>
+    <w:p>
+      <w:pPr>
+        <w:rPr>
+          <w:lang w:val="en-US"/>
+        </w:rPr>
+      </w:pPr>
+    </w:p>
+    <w:p>
+      <w:pPr>
+        <w:rPr>
+          <w:lang w:val="en-US"/>
+        </w:rPr>
+      </w:pPr>
+    </w:p>
+    <w:p>
+      <w:pPr>
+        <w:rPr>
+          <w:lang w:val="en-US"/>
+        </w:rPr>
+      </w:pPr>
+    </w:p>
+    <w:p>
+      <w:pPr>
+        <w:rPr>
+          <w:lang w:val="en-US"/>
+        </w:rPr>
+      </w:pPr>
+    </w:p>
+    <w:tbl>
+      <w:tblPr>
+        <w:tblStyle w:val="TableGrid"/>
+        <w:tblW w:w="0" w:type="auto"/>
+        <w:tblLook w:val="04A0" w:firstRow="1" w:lastRow="0" w:firstColumn="1" w:lastColumn="0" w:noHBand="0" w:noVBand="1"/>
+      </w:tblPr>
+      <w:tblGrid>
+        <w:gridCol w:w="4508"/>
+        <w:gridCol w:w="4508"/>
+      </w:tblGrid>
+      <w:tr>
+        <w:tc>
+          <w:tcPr>
+            <w:tcW w:w="4508" w:type="dxa"/>
+            <w:tcBorders>
+              <w:top w:val="nil"/>
+              <w:left w:val="nil"/>
+              <w:bottom w:val="nil"/>
+              <w:right w:val="nil"/>
+            </w:tcBorders>
+          </w:tcPr>
+          <w:p>
+            <w:pPr>
+              <w:rPr>
+                <w:b/>
+                <w:bCs/>
+                <w:lang w:val="en-US"/>
+              </w:rPr>
+            </w:pPr>
+            <w:r>
+              <w:rPr>
+                <w:b/>
+                <w:bCs/>
+                <w:lang w:val="en-US"/>
+              </w:rPr>
+              <w:lastRenderedPageBreak/>
+              <w:t>Package By Layer</w:t>
+            </w:r>
+          </w:p>
+          <w:p>
+            <w:pPr>
+              <w:rPr>
+                <w:lang w:val="en-US"/>
+              </w:rPr>
+            </w:pPr>
+            <w:r>
+              <w:rPr>
+                <w:lang w:val="en-US"/>
+              </w:rPr>
+              <w:t xml:space="preserve">root </w:t>
+            </w:r>
+          </w:p>
+          <w:p>
+            <w:pPr>
+              <w:rPr>
+                <w:lang w:val="en-US"/>
+              </w:rPr>
+            </w:pPr>
+            <w:r>
+              <w:rPr>
+                <w:lang w:val="en-US"/>
+              </w:rPr>
+              <w:t xml:space="preserve">     -controllers</w:t>
+            </w:r>
+          </w:p>
+          <w:p>
+            <w:pPr>
+              <w:rPr>
+                <w:lang w:val="en-US"/>
+              </w:rPr>
+            </w:pPr>
+            <w:r>
+              <w:rPr>
+                <w:lang w:val="en-US"/>
+              </w:rPr>
+              <w:tab/>
+              <w:t>-productController</w:t>
+            </w:r>
+          </w:p>
+          <w:p>
+            <w:pPr>
+              <w:rPr>
+                <w:lang w:val="en-US"/>
+              </w:rPr>
+            </w:pPr>
+            <w:r>
+              <w:rPr>
+                <w:lang w:val="en-US"/>
+              </w:rPr>
+              <w:tab/>
+              <w:t>-customerController</w:t>
+            </w:r>
+          </w:p>
+          <w:p>
+            <w:pPr>
+              <w:rPr>
+                <w:lang w:val="en-US"/>
+              </w:rPr>
+            </w:pPr>
+            <w:r>
+              <w:rPr>
+                <w:lang w:val="en-US"/>
+              </w:rPr>
+              <w:t xml:space="preserve">      -services</w:t>
+            </w:r>
+          </w:p>
+          <w:p>
+            <w:pPr>
+              <w:rPr>
+                <w:lang w:val="en-US"/>
+              </w:rPr>
+            </w:pPr>
+            <w:r>
+              <w:rPr>
+                <w:lang w:val="en-US"/>
+              </w:rPr>
+              <w:tab/>
+              <w:t>-productService</w:t>
+            </w:r>
+          </w:p>
+          <w:p>
+            <w:pPr>
+              <w:rPr>
+                <w:lang w:val="en-US"/>
+              </w:rPr>
+            </w:pPr>
+            <w:r>
+              <w:rPr>
+                <w:lang w:val="en-US"/>
+              </w:rPr>
+              <w:tab/>
+              <w:t>-customerService</w:t>
+            </w:r>
+          </w:p>
+          <w:p>
+            <w:pPr>
+              <w:rPr>
+                <w:lang w:val="en-US"/>
+              </w:rPr>
+            </w:pPr>
+            <w:r>
+              <w:rPr>
+                <w:lang w:val="en-US"/>
+              </w:rPr>
+              <w:t xml:space="preserve">     -repositories</w:t>
+            </w:r>
+          </w:p>
+          <w:p>
+            <w:pPr>
+              <w:rPr>
+                <w:lang w:val="en-US"/>
+              </w:rPr>
+            </w:pPr>
+            <w:r>
+              <w:rPr>
+                <w:lang w:val="en-US"/>
+              </w:rPr>
+              <w:tab/>
+              <w:t>-productRepository</w:t>
+            </w:r>
+          </w:p>
+          <w:p>
+            <w:pPr>
+              <w:rPr>
+                <w:lang w:val="en-US"/>
+              </w:rPr>
+            </w:pPr>
+            <w:r>
+              <w:rPr>
+                <w:lang w:val="en-US"/>
+              </w:rPr>
+              <w:tab/>
+              <w:t>-customerRepository</w:t>
+            </w:r>
+          </w:p>
+          <w:p>
+            <w:pPr>
+              <w:rPr>
+                <w:lang w:val="en-US"/>
+              </w:rPr>
+            </w:pPr>
+          </w:p>
+        </w:tc>
+        <w:tc>
+          <w:tcPr>
+            <w:tcW w:w="4508" w:type="dxa"/>
+            <w:tcBorders>
+              <w:top w:val="nil"/>
+              <w:left w:val="nil"/>
+              <w:bottom w:val="nil"/>
+              <w:right w:val="nil"/>
+            </w:tcBorders>
+          </w:tcPr>
+          <w:p>
+            <w:pPr>
+              <w:rPr>
+                <w:b/>
+                <w:bCs/>
+                <w:lang w:val="en-US"/>
+              </w:rPr>
+            </w:pPr>
+            <w:r>
+              <w:rPr>
+                <w:b/>
+                <w:bCs/>
+                <w:lang w:val="en-US"/>
+              </w:rPr>
+              <w:t xml:space="preserve">Package By </w:t>
+            </w:r>
+            <w:r>
+              <w:rPr>
+                <w:b/>
+                <w:bCs/>
+                <w:lang w:val="en-US"/>
+              </w:rPr>
+              <w:t>Feature</w:t>
+            </w:r>
+          </w:p>
+          <w:p>
+            <w:pPr>
+              <w:rPr>
+                <w:lang w:val="en-US"/>
+              </w:rPr>
+            </w:pPr>
+            <w:r>
+              <w:rPr>
+                <w:lang w:val="en-US"/>
+              </w:rPr>
+              <w:t xml:space="preserve">root </w:t>
+            </w:r>
+          </w:p>
+          <w:p>
+            <w:pPr>
+              <w:rPr>
+                <w:lang w:val="en-US"/>
+              </w:rPr>
+            </w:pPr>
+            <w:r>
+              <w:rPr>
+                <w:lang w:val="en-US"/>
+              </w:rPr>
+              <w:t xml:space="preserve">     -</w:t>
+            </w:r>
+            <w:r>
+              <w:rPr>
+                <w:lang w:val="en-US"/>
+              </w:rPr>
+              <w:t>product</w:t>
+            </w:r>
+          </w:p>
+          <w:p>
+            <w:pPr>
+              <w:rPr>
+                <w:lang w:val="en-US"/>
+              </w:rPr>
+            </w:pPr>
+            <w:r>
+              <w:rPr>
+                <w:lang w:val="en-US"/>
+              </w:rPr>
+              <w:tab/>
+              <w:t>-productController</w:t>
+            </w:r>
+          </w:p>
+          <w:p>
+            <w:pPr>
+              <w:rPr>
+                <w:lang w:val="en-US"/>
+              </w:rPr>
+            </w:pPr>
+            <w:r>
+              <w:rPr>
+                <w:lang w:val="en-US"/>
+              </w:rPr>
+              <w:t xml:space="preserve">               </w:t>
+            </w:r>
+            <w:r>
+              <w:rPr>
+                <w:lang w:val="en-US"/>
+              </w:rPr>
+              <w:t>-productService</w:t>
+            </w:r>
+          </w:p>
+          <w:p>
+            <w:pPr>
+              <w:rPr>
+                <w:lang w:val="en-US"/>
+              </w:rPr>
+            </w:pPr>
+            <w:r>
+              <w:rPr>
+                <w:lang w:val="en-US"/>
+              </w:rPr>
+              <w:t xml:space="preserve">               </w:t>
+            </w:r>
+            <w:r>
+              <w:rPr>
+                <w:lang w:val="en-US"/>
+              </w:rPr>
+              <w:t>-productRepository</w:t>
+            </w:r>
+          </w:p>
+          <w:p>
+            <w:pPr>
+              <w:rPr>
+                <w:lang w:val="en-US"/>
+              </w:rPr>
+            </w:pPr>
+            <w:r>
+              <w:rPr>
+                <w:lang w:val="en-US"/>
+              </w:rPr>
+              <w:tab/>
+            </w:r>
+          </w:p>
+          <w:p>
+            <w:pPr>
+              <w:rPr>
+                <w:lang w:val="en-US"/>
+              </w:rPr>
+            </w:pPr>
+            <w:r>
+              <w:rPr>
+                <w:lang w:val="en-US"/>
+              </w:rPr>
+              <w:t xml:space="preserve">      -customer</w:t>
+            </w:r>
+            <w:r>
+              <w:rPr>
+                <w:lang w:val="en-US"/>
+              </w:rPr>
+              <w:tab/>
+            </w:r>
+          </w:p>
+          <w:p>
+            <w:pPr>
+              <w:rPr>
+                <w:lang w:val="en-US"/>
+              </w:rPr>
+            </w:pPr>
+            <w:r>
+              <w:rPr>
+                <w:lang w:val="en-US"/>
+              </w:rPr>
+              <w:t xml:space="preserve">               </w:t>
+            </w:r>
+            <w:r>
+              <w:rPr>
+                <w:lang w:val="en-US"/>
+              </w:rPr>
+              <w:t>-customerController</w:t>
+            </w:r>
+          </w:p>
+          <w:p>
+            <w:pPr>
+              <w:rPr>
+                <w:lang w:val="en-US"/>
+              </w:rPr>
+            </w:pPr>
+            <w:r>
+              <w:rPr>
+                <w:lang w:val="en-US"/>
+              </w:rPr>
+              <w:tab/>
+              <w:t>-customerService</w:t>
+            </w:r>
+          </w:p>
+          <w:p>
+            <w:pPr>
+              <w:rPr>
+                <w:lang w:val="en-US"/>
+              </w:rPr>
+            </w:pPr>
+            <w:r>
+              <w:rPr>
+                <w:lang w:val="en-US"/>
+              </w:rPr>
+              <w:t xml:space="preserve">               </w:t>
+            </w:r>
+            <w:r>
+              <w:rPr>
+                <w:lang w:val="en-US"/>
+              </w:rPr>
+              <w:t>-customerRepository</w:t>
+            </w:r>
+          </w:p>
+          <w:p>
+            <w:pPr>
+              <w:rPr>
+                <w:lang w:val="en-US"/>
+              </w:rPr>
+            </w:pPr>
+            <w:r>
+              <w:rPr>
+                <w:lang w:val="en-US"/>
+              </w:rPr>
+              <w:tab/>
+            </w:r>
+          </w:p>
+          <w:p>
+            <w:pPr>
+              <w:rPr>
+                <w:lang w:val="en-US"/>
+              </w:rPr>
+            </w:pPr>
+            <w:r>
+              <w:rPr>
+                <w:lang w:val="en-US"/>
+              </w:rPr>
+              <w:tab/>
+            </w:r>
+          </w:p>
+          <w:p>
+            <w:pPr>
+              <w:rPr>
+                <w:lang w:val="en-US"/>
+              </w:rPr>
+            </w:pPr>
+          </w:p>
+        </w:tc>
+      </w:tr>
+      <w:tr>
+        <w:tc>
+          <w:tcPr>
+            <w:tcW w:w="4508" w:type="dxa"/>
+            <w:tcBorders>
+              <w:top w:val="nil"/>
+              <w:left w:val="nil"/>
+              <w:bottom w:val="nil"/>
+              <w:right w:val="nil"/>
+            </w:tcBorders>
+          </w:tcPr>
+          <w:p>
+            <w:pPr>
+              <w:rPr>
+                <w:b/>
+                <w:bCs/>
+                <w:lang w:val="en-US"/>
+              </w:rPr>
+            </w:pPr>
+          </w:p>
+          <w:p>
+            <w:pPr>
+              <w:shd w:val="clear" w:color="auto" w:fill="65DA85"/>
+              <w:rPr>
+                <w:b/>
+                <w:bCs/>
+                <w:color w:val="005E00"/>
+                <w:lang w:val="en-US"/>
+              </w:rPr>
+            </w:pPr>
+            <w:r>
+              <w:rPr>
+                <w:b/>
+                <w:bCs/>
+                <w:color w:val="005E00"/>
+                <w:lang w:val="en-US"/>
+              </w:rPr>
+              <w:t>Package By Component</w:t>
+            </w:r>
+            <w:r>
+              <w:rPr>
+                <w:b/>
+                <w:bCs/>
+                <w:color w:val="005E00"/>
+                <w:lang w:val="en-US"/>
+              </w:rPr>
+              <w:t>**</w:t>
+            </w:r>
+          </w:p>
+          <w:p>
+            <w:pPr>
+              <w:rPr>
+                <w:lang w:val="en-US"/>
+              </w:rPr>
+            </w:pPr>
+            <w:r>
+              <w:rPr>
+                <w:lang w:val="en-US"/>
+              </w:rPr>
+              <w:t xml:space="preserve">root  </w:t>
+            </w:r>
+          </w:p>
+          <w:p>
+            <w:pPr>
+              <w:rPr>
+                <w:lang w:val="en-US"/>
+              </w:rPr>
+            </w:pPr>
+            <w:r>
+              <w:rPr>
+                <w:noProof/>
+                <w:lang w:val="en-US"/>
+              </w:rPr>
+              <mc:AlternateContent>
+                <mc:Choice Requires="wps">
+                  <w:drawing>
+                    <wp:anchor distT="0" distB="0" distL="114300" distR="114300" simplePos="0" relativeHeight="251693056" behindDoc="0" locked="0" layoutInCell="1" allowOverlap="1" wp14:anchorId="094160A8" wp14:editId="4FE74E7B">
+                      <wp:simplePos x="0" y="0"/>
+                      <wp:positionH relativeFrom="column">
+                        <wp:posOffset>2354580</wp:posOffset>
+                      </wp:positionH>
+                      <wp:positionV relativeFrom="paragraph">
+                        <wp:posOffset>14605</wp:posOffset>
+                      </wp:positionV>
+                      <wp:extent cx="3855720" cy="2110740"/>
+                      <wp:effectExtent l="0" t="0" r="11430" b="22860"/>
+                      <wp:wrapNone/>
+                      <wp:docPr id="2141483494" name="Rectangle 29"/>
+                      <wp:cNvGraphicFramePr/>
+                      <a:graphic xmlns:a="http://schemas.openxmlformats.org/drawingml/2006/main">
+                        <a:graphicData uri="http://schemas.microsoft.com/office/word/2010/wordprocessingShape">
+                          <wps:wsp>
+                            <wps:cNvSpPr/>
+                            <wps:spPr>
+                              <a:xfrm>
+                                <a:off x="0" y="0"/>
+                                <a:ext cx="3855720" cy="2110740"/>
+                              </a:xfrm>
+                              <a:prstGeom prst="rect">
+                                <a:avLst/>
+                              </a:prstGeom>
+                              <a:solidFill>
+                                <a:schemeClr val="bg1"/>
+                              </a:solidFill>
+                              <a:ln>
+                                <a:solidFill>
+                                  <a:srgbClr val="0070C0"/>
+                                </a:solidFill>
+                              </a:ln>
+                            </wps:spPr>
+                            <wps:style>
+                              <a:lnRef idx="2">
+                                <a:schemeClr val="accent1">
+                                  <a:shade val="15000"/>
+                                </a:schemeClr>
+                              </a:lnRef>
+                              <a:fillRef idx="1">
+                                <a:schemeClr val="accent1"/>
+                              </a:fillRef>
+                              <a:effectRef idx="0">
+                                <a:schemeClr val="accent1"/>
+                              </a:effectRef>
+                              <a:fontRef idx="minor">
+                                <a:schemeClr val="lt1"/>
+                              </a:fontRef>
+                            </wps:style>
+                            <wps:bodyPr rot="0" spcFirstLastPara="0" vertOverflow="overflow" horzOverflow="overflow" vert="horz" wrap="square" lIns="91440" tIns="45720" rIns="91440" bIns="45720" numCol="1" spcCol="0" rtlCol="0" fromWordArt="0" anchor="ctr" anchorCtr="0" forceAA="0" compatLnSpc="1">
+                              <a:prstTxWarp prst="textNoShape">
+                                <a:avLst/>
+                              </a:prstTxWarp>
+                              <a:noAutofit/>
+                            </wps:bodyPr>
+                          </wps:wsp>
+                        </a:graphicData>
+                      </a:graphic>
+                    </wp:anchor>
+                  </w:drawing>
+                </mc:Choice>
+                <mc:Fallback>
+                  <w:pict>
+                    <v:rect w14:anchorId="035B9CC5" id="Rectangle 29" o:spid="_x0000_s1026" style="position:absolute;margin-left:185.4pt;margin-top:1.15pt;width:303.6pt;height:166.2pt;z-index:251693056;visibility:visible;mso-wrap-style:square;mso-wrap-distance-left:9pt;mso-wrap-distance-top:0;mso-wrap-distance-right:9pt;mso-wrap-distance-bottom:0;mso-position-horizontal:absolute;mso-position-horizontal-relative:text;mso-position-vertical:absolute;mso-position-vertical-relative:text;v-text-anchor:middle" o:gfxdata="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" fillcolor="white [3212]" strokecolor="#0070c0" strokeweight="1pt"/>
+                  </w:pict>
+                </mc:Fallback>
+              </mc:AlternateContent>
+            </w:r>
+            <w:r>
+              <w:rPr>
+                <w:lang w:val="en-US"/>
+              </w:rPr>
+              <w:t xml:space="preserve">    -web</w:t>
+            </w:r>
+          </w:p>
+          <w:p>
+            <w:pPr>
+              <w:rPr>
+                <w:lang w:val="en-US"/>
+              </w:rPr>
+            </w:pPr>
+            <w:r>
+              <w:rPr>
+                <w:lang w:val="en-US"/>
+              </w:rPr>
+              <w:t xml:space="preserve">         -product</w:t>
+            </w:r>
+          </w:p>
+          <w:p>
+            <w:pPr>
+              <w:rPr>
+                <w:lang w:val="en-US"/>
+              </w:rPr>
+            </w:pPr>
+            <w:r>
+              <w:rPr>
+                <w:noProof/>
+                <w:lang w:val="en-US"/>
+              </w:rPr>
+              <mc:AlternateContent>
+                <mc:Choice Requires="wps">
+                  <w:drawing>
+                    <wp:anchor distT="0" distB="0" distL="114300" distR="114300" simplePos="0" relativeHeight="251694080" behindDoc="0" locked="0" layoutInCell="1" allowOverlap="1" wp14:anchorId="11736960" wp14:editId="63FADEDA">
+                      <wp:simplePos x="0" y="0"/>
+                      <wp:positionH relativeFrom="column">
+                        <wp:posOffset>2514600</wp:posOffset>
+                      </wp:positionH>
+                      <wp:positionV relativeFrom="paragraph">
+                        <wp:posOffset>69215</wp:posOffset>
+                      </wp:positionV>
+                      <wp:extent cx="975360" cy="518160"/>
+                      <wp:effectExtent l="0" t="0" r="15240" b="15240"/>
+                      <wp:wrapNone/>
+                      <wp:docPr id="631238059" name="Rectangle: Rounded Corners 31"/>
+                      <wp:cNvGraphicFramePr/>
+                      <a:graphic xmlns:a="http://schemas.openxmlformats.org/drawingml/2006/main">
+                        <a:graphicData uri="http://schemas.microsoft.com/office/word/2010/wordprocessingShape">
+                          <wps:wsp>
+                            <wps:cNvSpPr/>
+                            <wps:spPr>
+                              <a:xfrm>
+                                <a:off x="0" y="0"/>
+                                <a:ext cx="975360" cy="518160"/>
+                              </a:xfrm>
+                              <a:prstGeom prst="roundRect">
+                                <a:avLst/>
+                              </a:prstGeom>
+                              <a:solidFill>
+                                <a:schemeClr val="accent3">
+                                  <a:lumMod val="60000"/>
+                                  <a:lumOff val="40000"/>
+                                </a:schemeClr>
+                              </a:solidFill>
+                            </wps:spPr>
+                            <wps:style>
+                              <a:lnRef idx="2">
+                                <a:schemeClr val="accent1">
+                                  <a:shade val="15000"/>
+                                </a:schemeClr>
+                              </a:lnRef>
+                              <a:fillRef idx="1">
+                                <a:schemeClr val="accent1"/>
+                              </a:fillRef>
+                              <a:effectRef idx="0">
+                                <a:schemeClr val="accent1"/>
+                              </a:effectRef>
+                              <a:fontRef idx="minor">
+                                <a:schemeClr val="lt1"/>
+                              </a:fontRef>
+                            </wps:style>
+                            <wps:txbx>
+                              <w:txbxContent>
+                                <w:p>
+                                  <w:pPr>
+                                    <w:jc w:val="center"/>
+                                    <w:rPr>
+                                      <w:lang w:val="en-US"/>
+                                    </w:rPr>
+                                  </w:pPr>
+                                  <w:r>
+                                    <w:rPr>
+                                      <w:lang w:val="en-US"/>
+                                    </w:rPr>
+                                    <w:t>Product Controller</w:t>
+                                  </w:r>
+                                </w:p>
+                              </w:txbxContent>
+                            </wps:txbx>
+                            <wps:bodyPr rot="0" spcFirstLastPara="0" vertOverflow="overflow" horzOverflow="overflow" vert="horz" wrap="square" lIns="91440" tIns="45720" rIns="91440" bIns="45720" numCol="1" spcCol="0" rtlCol="0" fromWordArt="0" anchor="ctr" anchorCtr="0" forceAA="0" compatLnSpc="1">
+                              <a:prstTxWarp prst="textNoShape">
+                                <a:avLst/>
+                              </a:prstTxWarp>
+                              <a:noAutofit/>
+                            </wps:bodyPr>
+                          </wps:wsp>
+                        </a:graphicData>
+                      </a:graphic>
+                      <wp14:sizeRelH relativeFrom="margin">
+                        <wp14:pctWidth>0</wp14:pctWidth>
+                      </wp14:sizeRelH>
+                      <wp14:sizeRelV relativeFrom="margin">
+                        <wp14:pctHeight>0</wp14:pctHeight>
+                      </wp14:sizeRelV>
+                    </wp:anchor>
+                  </w:drawing>
+                </mc:Choice>
+                <mc:Fallback>
+                  <w:pict>
+                    <v:roundrect w14:anchorId="11736960" id="Rectangle: Rounded Corners 31" o:spid="_x0000_s1038" style="position:absolute;margin-left:198pt;margin-top:5.45pt;width:76.8pt;height:40.8pt;z-index:251694080;visibility:visible;mso-wrap-style:square;mso-width-percent:0;mso-height-percent:0;mso-wrap-distance-left:9pt;mso-wrap-distance-top:0;mso-wrap-distance-right:9pt;mso-wrap-distance-bottom:0;mso-position-horizontal:absolute;mso-position-horizontal-relative:text;mso-position-vertical:absolute;mso-position-vertical-relative:text;mso-width-percent:0;mso-height-percent:0;mso-width-relative:margin;mso-height-relative:margin;v-text-anchor:middle" arcsize="10923f" o:gfxdata="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" fillcolor="#47d459 [1942]" strokecolor="#030e13 [484]" strokeweight="1pt">
+                      <v:stroke joinstyle="miter"/>
+                      <v:textbox>
+                        <w:txbxContent>
+                          <w:p>
+                            <w:pPr>
+                              <w:jc w:val="center"/>
+                              <w:rPr>
+                                <w:lang w:val="en-US"/>
+                              </w:rPr>
+                            </w:pPr>
+                            <w:r>
+                              <w:rPr>
+                                <w:lang w:val="en-US"/>
+                              </w:rPr>
+                              <w:t>Product Controller</w:t>
+                            </w:r>
+                          </w:p>
+                        </w:txbxContent>
+                      </v:textbox>
+                    </v:roundrect>
+                  </w:pict>
+                </mc:Fallback>
+              </mc:AlternateContent>
+            </w:r>
+            <w:r>
+              <w:rPr>
+                <w:lang w:val="en-US"/>
+              </w:rPr>
+              <w:t xml:space="preserve">                  -productController</w:t>
+            </w:r>
+          </w:p>
+          <w:p>
+            <w:pPr>
+              <w:rPr>
+                <w:lang w:val="en-US"/>
+              </w:rPr>
+            </w:pPr>
+            <w:r>
+              <w:rPr>
+                <w:lang w:val="en-US"/>
+              </w:rPr>
+              <w:t xml:space="preserve">         -customer</w:t>
+            </w:r>
+          </w:p>
+          <w:p>
+            <w:pPr>
+              <w:rPr>
+                <w:lang w:val="en-US"/>
+              </w:rPr>
+            </w:pPr>
+            <w:r>
+              <w:rPr>
+                <w:lang w:val="en-US"/>
+              </w:rPr>
+              <w:t xml:space="preserve">                  -customerController</w:t>
+            </w:r>
+          </w:p>
+          <w:p>
+            <w:pPr>
+              <w:rPr>
+                <w:lang w:val="en-US"/>
+              </w:rPr>
+            </w:pPr>
+            <w:r>
+              <w:rPr>
+                <w:lang w:val="en-US"/>
+              </w:rPr>
+              <w:t xml:space="preserve">     -domain</w:t>
+            </w:r>
+          </w:p>
+          <w:p>
+            <w:pPr>
+              <w:rPr>
+                <w:lang w:val="en-US"/>
+              </w:rPr>
+            </w:pPr>
+            <w:r>
+              <w:rPr>
+                <w:lang w:val="en-US"/>
+              </w:rPr>
+              <w:t xml:space="preserve">          -product</w:t>
+            </w:r>
+          </w:p>
+          <w:p>
+            <w:pPr>
+              <w:rPr>
+                <w:lang w:val="en-US"/>
+              </w:rPr>
+            </w:pPr>
+            <w:r>
+              <w:rPr>
+                <w:lang w:val="en-US"/>
+              </w:rPr>
+              <w:t xml:space="preserve">                  -productService</w:t>
+            </w:r>
+          </w:p>
+          <w:p>
+            <w:pPr>
+              <w:rPr>
+                <w:lang w:val="en-US"/>
+              </w:rPr>
+            </w:pPr>
+            <w:r>
+              <w:rPr>
+                <w:lang w:val="en-US"/>
+              </w:rPr>
+              <w:t xml:space="preserve">                  -productRepository</w:t>
+            </w:r>
+          </w:p>
+          <w:p>
+            <w:pPr>
+              <w:rPr>
+                <w:lang w:val="en-US"/>
+              </w:rPr>
+            </w:pPr>
+            <w:r>
+              <w:rPr>
+                <w:lang w:val="en-US"/>
+              </w:rPr>
+              <w:t xml:space="preserve">          -customer</w:t>
+            </w:r>
+          </w:p>
+          <w:p>
+            <w:pPr>
+              <w:rPr>
+                <w:lang w:val="en-US"/>
+              </w:rPr>
+            </w:pPr>
+            <w:r>
+              <w:rPr>
+                <w:lang w:val="en-US"/>
+              </w:rPr>
+              <w:t xml:space="preserve">                  -customerService</w:t>
+            </w:r>
+          </w:p>
+          <w:p>
+            <w:pPr>
+              <w:rPr>
+                <w:lang w:val="en-US"/>
+              </w:rPr>
+            </w:pPr>
+            <w:r>
+              <w:rPr>
+                <w:lang w:val="en-US"/>
+              </w:rPr>
+              <w:t xml:space="preserve">                  -customerRepository</w:t>
+            </w:r>
+          </w:p>
+          <w:p>
+            <w:pPr>
+              <w:rPr>
+                <w:lang w:val="en-US"/>
+              </w:rPr>
+            </w:pPr>
+          </w:p>
+          <w:p>
+            <w:pPr>
+              <w:rPr>
+                <w:lang w:val="en-US"/>
+              </w:rPr>
+            </w:pPr>
+          </w:p>
+        </w:tc>
+        <w:tc>
+          <w:tcPr>
+            <w:tcW w:w="4508" w:type="dxa"/>
+            <w:tcBorders>
+              <w:top w:val="nil"/>
+              <w:left w:val="nil"/>
+              <w:bottom w:val="nil"/>
+              <w:right w:val="nil"/>
+            </w:tcBorders>
+          </w:tcPr>
+          <w:p>
+            <w:pPr>
+              <w:rPr>
+                <w:b/>
+                <w:bCs/>
+                <w:lang w:val="en-US"/>
+              </w:rPr>
+            </w:pPr>
+            <w:r>
+              <w:rPr>
+                <w:noProof/>
+                <w:lang w:val="en-US"/>
+              </w:rPr>
+              <mc:AlternateContent>
+                <mc:Choice Requires="wps">
+                  <w:drawing>
+                    <wp:anchor distT="0" distB="0" distL="114300" distR="114300" simplePos="0" relativeHeight="251706368" behindDoc="0" locked="0" layoutInCell="1" allowOverlap="1" wp14:anchorId="4B2B7F70" wp14:editId="42738E77">
+                      <wp:simplePos x="0" y="0"/>
+                      <wp:positionH relativeFrom="column">
+                        <wp:posOffset>642620</wp:posOffset>
+                      </wp:positionH>
+                      <wp:positionV relativeFrom="paragraph">
+                        <wp:posOffset>1334770</wp:posOffset>
+                      </wp:positionV>
+                      <wp:extent cx="381000" cy="670560"/>
+                      <wp:effectExtent l="0" t="76200" r="0" b="34290"/>
+                      <wp:wrapNone/>
+                      <wp:docPr id="436969555" name="Connector: Elbow 43"/>
+                      <wp:cNvGraphicFramePr/>
+                      <a:graphic xmlns:a="http://schemas.openxmlformats.org/drawingml/2006/main">
+                        <a:graphicData uri="http://schemas.microsoft.com/office/word/2010/wordprocessingShape">
+                          <wps:wsp>
+                            <wps:cNvCnPr/>
+                            <wps:spPr>
+                              <a:xfrm flipV="1">
+                                <a:off x="0" y="0"/>
+                                <a:ext cx="381000" cy="670560"/>
+                              </a:xfrm>
+                              <a:prstGeom prst="bentConnector3">
+                                <a:avLst/>
+                              </a:prstGeom>
+                              <a:ln>
+                                <a:tailEnd type="triangle"/>
+                              </a:ln>
+                            </wps:spPr>
+                            <wps:style>
+                              <a:lnRef idx="1">
+                                <a:schemeClr val="dk1"/>
+                              </a:lnRef>
+                              <a:fillRef idx="0">
+                                <a:schemeClr val="dk1"/>
+                              </a:fillRef>
+                              <a:effectRef idx="0">
+                                <a:schemeClr val="dk1"/>
+                              </a:effectRef>
+                              <a:fontRef idx="minor">
+                                <a:schemeClr val="tx1"/>
+                              </a:fontRef>
+                            </wps:style>
+                            <wps:bodyPr/>
+                          </wps:wsp>
+                        </a:graphicData>
+                      </a:graphic>
+                      <wp14:sizeRelH relativeFrom="margin">
+                        <wp14:pctWidth>0</wp14:pctWidth>
+                      </wp14:sizeRelH>
+                      <wp14:sizeRelV relativeFrom="margin">
+                        <wp14:pctHeight>0</wp14:pctHeight>
+                      </wp14:sizeRelV>
+                    </wp:anchor>
+                  </w:drawing>
+                </mc:Choice>
+                <mc:Fallback>
+                  <w:pict>
+                    <v:shapetype w14:anchorId="2B119986" id="_x0000_t34" coordsize="21600,21600" o:spt="34" o:oned="t" adj="10800" path="m,l@0,0@0,21600,21600,21600e" filled="f">
+                      <v:stroke joinstyle="miter"/>
+                      <v:formulas>
+                        <v:f eqn="val #0"/>
+                      </v:formulas>
+                      <v:path arrowok="t" fillok="f" o:connecttype="none"/>
+                      <v:handles>
+                        <v:h position="#0,center"/>
+                      </v:handles>
+                      <o:lock v:ext="edit" shapetype="t"/>
+                    </v:shapetype>
+                    <v:shape id="Connector: Elbow 43" o:spid="_x0000_s1026" type="#_x0000_t34" style="position:absolute;margin-left:50.6pt;margin-top:105.1pt;width:30pt;height:52.8pt;flip:y;z-index:251706368;visibility:visible;mso-wrap-style:square;mso-width-percent:0;mso-height-percent:0;mso-wrap-distance-left:9pt;mso-wrap-distance-top:0;mso-wrap-distance-right:9pt;mso-wrap-distance-bottom:0;mso-position-horizontal:absolute;mso-position-horizontal-relative:text;mso-position-vertical:absolute;mso-position-vertical-relative:text;mso-width-percent:0;mso-height-percent:0;mso-width-relative:margin;mso-height-relative:margin" o:gfxdata="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" strokecolor="black [3200]" strokeweight=".5pt">
+                      <v:stroke endarrow="block"/>
+                    </v:shape>
+                  </w:pict>
+                </mc:Fallback>
+              </mc:AlternateContent>
+            </w:r>
+            <w:r>
+              <w:rPr>
+                <w:noProof/>
+                <w:lang w:val="en-US"/>
+              </w:rPr>
+              <mc:AlternateContent>
+                <mc:Choice Requires="wps">
+                  <w:drawing>
+                    <wp:anchor distT="0" distB="0" distL="114300" distR="114300" simplePos="0" relativeHeight="251705344" behindDoc="0" locked="0" layoutInCell="1" allowOverlap="1" wp14:anchorId="73027D44" wp14:editId="37984C0C">
+                      <wp:simplePos x="0" y="0"/>
+                      <wp:positionH relativeFrom="column">
+                        <wp:posOffset>1968500</wp:posOffset>
+                      </wp:positionH>
+                      <wp:positionV relativeFrom="paragraph">
+                        <wp:posOffset>1990090</wp:posOffset>
+                      </wp:positionV>
+                      <wp:extent cx="198120" cy="0"/>
+                      <wp:effectExtent l="0" t="76200" r="11430" b="95250"/>
+                      <wp:wrapNone/>
+                      <wp:docPr id="278500514" name="Straight Arrow Connector 42"/>
+                      <wp:cNvGraphicFramePr/>
+                      <a:graphic xmlns:a="http://schemas.openxmlformats.org/drawingml/2006/main">
+                        <a:graphicData uri="http://schemas.microsoft.com/office/word/2010/wordprocessingShape">
+                          <wps:wsp>
+                            <wps:cNvCnPr/>
+                            <wps:spPr>
+                              <a:xfrm>
+                                <a:off x="0" y="0"/>
+                                <a:ext cx="198120" cy="0"/>
+                              </a:xfrm>
+                              <a:prstGeom prst="straightConnector1">
+                                <a:avLst/>
+                              </a:prstGeom>
+                              <a:ln>
+                                <a:tailEnd type="triangle"/>
+                              </a:ln>
+                            </wps:spPr>
+                            <wps:style>
+                              <a:lnRef idx="1">
+                                <a:schemeClr val="accent1"/>
+                              </a:lnRef>
+                              <a:fillRef idx="0">
+                                <a:schemeClr val="accent1"/>
+                              </a:fillRef>
+                              <a:effectRef idx="0">
+                                <a:schemeClr val="accent1"/>
+                              </a:effectRef>
+                              <a:fontRef idx="minor">
+                                <a:schemeClr val="tx1"/>
+                              </a:fontRef>
+                            </wps:style>
+                            <wps:bodyPr/>
+                          </wps:wsp>
+                        </a:graphicData>
+                      </a:graphic>
+                    </wp:anchor>
+                  </w:drawing>
+                </mc:Choice>
+                <mc:Fallback>
+                  <w:pict>
+                    <v:shape w14:anchorId="15714814" id="Straight Arrow Connector 42" o:spid="_x0000_s1026" type="#_x0000_t32" style="position:absolute;margin-left:155pt;margin-top:156.7pt;width:15.6pt;height:0;z-index:251705344;visibility:visible;mso-wrap-style:square;mso-wrap-distance-left:9pt;mso-wrap-distance-top:0;mso-wrap-distance-right:9pt;mso-wrap-distance-bottom:0;mso-position-horizontal:absolute;mso-position-horizontal-relative:text;mso-position-vertical:absolute;mso-position-vertical-relative:text" o:gfxdata="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" strokecolor="#156082 [3204]" strokeweight=".5pt">
+                      <v:stroke endarrow="block" joinstyle="miter"/>
+                    </v:shape>
+                  </w:pict>
+                </mc:Fallback>
+              </mc:AlternateContent>
+            </w:r>
+            <w:r>
+              <w:rPr>
+                <w:noProof/>
+                <w:lang w:val="en-US"/>
+              </w:rPr>
+              <mc:AlternateContent>
+                <mc:Choice Requires="wps">
+                  <w:drawing>
+                    <wp:anchor distT="0" distB="0" distL="114300" distR="114300" simplePos="0" relativeHeight="251704320" behindDoc="0" locked="0" layoutInCell="1" allowOverlap="1" wp14:anchorId="78FA57BD" wp14:editId="7433E9F6">
+                      <wp:simplePos x="0" y="0"/>
+                      <wp:positionH relativeFrom="column">
+                        <wp:posOffset>673100</wp:posOffset>
+                      </wp:positionH>
+                      <wp:positionV relativeFrom="paragraph">
+                        <wp:posOffset>2005330</wp:posOffset>
+                      </wp:positionV>
+                      <wp:extent cx="342900" cy="7620"/>
+                      <wp:effectExtent l="0" t="57150" r="38100" b="87630"/>
+                      <wp:wrapNone/>
+                      <wp:docPr id="1464509571" name="Straight Arrow Connector 41"/>
+                      <wp:cNvGraphicFramePr/>
+                      <a:graphic xmlns:a="http://schemas.openxmlformats.org/drawingml/2006/main">
+                        <a:graphicData uri="http://schemas.microsoft.com/office/word/2010/wordprocessingShape">
+                          <wps:wsp>
+                            <wps:cNvCnPr/>
+                            <wps:spPr>
+                              <a:xfrm>
+                                <a:off x="0" y="0"/>
+                                <a:ext cx="342900" cy="7620"/>
+                              </a:xfrm>
+                              <a:prstGeom prst="straightConnector1">
+                                <a:avLst/>
+                              </a:prstGeom>
+                              <a:ln>
+                                <a:tailEnd type="triangle"/>
+                              </a:ln>
+                            </wps:spPr>
+                            <wps:style>
+                              <a:lnRef idx="1">
+                                <a:schemeClr val="accent1"/>
+                              </a:lnRef>
+                              <a:fillRef idx="0">
+                                <a:schemeClr val="accent1"/>
+                              </a:fillRef>
+                              <a:effectRef idx="0">
+                                <a:schemeClr val="accent1"/>
+                              </a:effectRef>
+                              <a:fontRef idx="minor">
+                                <a:schemeClr val="tx1"/>
+                              </a:fontRef>
+                            </wps:style>
+                            <wps:bodyPr/>
+                          </wps:wsp>
+                        </a:graphicData>
+                      </a:graphic>
+                    </wp:anchor>
+                  </w:drawing>
+                </mc:Choice>
+                <mc:Fallback>
+                  <w:pict>
+                    <v:shape w14:anchorId="0564F487" id="Straight Arrow Connector 41" o:spid="_x0000_s1026" type="#_x0000_t32" style="position:absolute;margin-left:53pt;margin-top:157.9pt;width:27pt;height:.6pt;z-index:251704320;visibility:visible;mso-wrap-style:square;mso-wrap-distance-left:9pt;mso-wrap-distance-top:0;mso-wrap-distance-right:9pt;mso-wrap-distance-bottom:0;mso-position-horizontal:absolute;mso-position-horizontal-relative:text;mso-position-vertical:absolute;mso-position-vertical-relative:text" o:gfxdata="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" strokecolor="#156082 [3204]" strokeweight=".5pt">
+                      <v:stroke endarrow="block" joinstyle="miter"/>
+                    </v:shape>
+                  </w:pict>
+                </mc:Fallback>
+              </mc:AlternateContent>
+            </w:r>
+            <w:r>
+              <w:rPr>
+                <w:noProof/>
+                <w:lang w:val="en-US"/>
+              </w:rPr>
+              <mc:AlternateContent>
+                <mc:Choice Requires="wps">
+                  <w:drawing>
+                    <wp:anchor distT="0" distB="0" distL="114300" distR="114300" simplePos="0" relativeHeight="251703296" behindDoc="0" locked="0" layoutInCell="1" allowOverlap="1" wp14:anchorId="400AE492" wp14:editId="4DFC1F81">
+                      <wp:simplePos x="0" y="0"/>
+                      <wp:positionH relativeFrom="column">
+                        <wp:posOffset>1899920</wp:posOffset>
+                      </wp:positionH>
+                      <wp:positionV relativeFrom="paragraph">
+                        <wp:posOffset>1285240</wp:posOffset>
+                      </wp:positionV>
+                      <wp:extent cx="228600" cy="0"/>
+                      <wp:effectExtent l="0" t="76200" r="19050" b="95250"/>
+                      <wp:wrapNone/>
+                      <wp:docPr id="1541607415" name="Straight Arrow Connector 40"/>
+                      <wp:cNvGraphicFramePr/>
+                      <a:graphic xmlns:a="http://schemas.openxmlformats.org/drawingml/2006/main">
+                        <a:graphicData uri="http://schemas.microsoft.com/office/word/2010/wordprocessingShape">
+                          <wps:wsp>
+                            <wps:cNvCnPr/>
+                            <wps:spPr>
+                              <a:xfrm>
+                                <a:off x="0" y="0"/>
+                                <a:ext cx="228600" cy="0"/>
+                              </a:xfrm>
+                              <a:prstGeom prst="straightConnector1">
+                                <a:avLst/>
+                              </a:prstGeom>
+                              <a:ln>
+                                <a:tailEnd type="triangle"/>
+                              </a:ln>
+                            </wps:spPr>
+                            <wps:style>
+                              <a:lnRef idx="1">
+                                <a:schemeClr val="accent1"/>
+                              </a:lnRef>
+                              <a:fillRef idx="0">
+                                <a:schemeClr val="accent1"/>
+                              </a:fillRef>
+                              <a:effectRef idx="0">
+                                <a:schemeClr val="accent1"/>
+                              </a:effectRef>
+                              <a:fontRef idx="minor">
+                                <a:schemeClr val="tx1"/>
+                              </a:fontRef>
+                            </wps:style>
+                            <wps:bodyPr/>
+                          </wps:wsp>
+                        </a:graphicData>
+                      </a:graphic>
+                    </wp:anchor>
+                  </w:drawing>
+                </mc:Choice>
+                <mc:Fallback>
+                  <w:pict>
+                    <v:shape w14:anchorId="1BBA35F6" id="Straight Arrow Connector 40" o:spid="_x0000_s1026" type="#_x0000_t32" style="position:absolute;margin-left:149.6pt;margin-top:101.2pt;width:18pt;height:0;z-index:251703296;visibility:visible;mso-wrap-style:square;mso-wrap-distance-left:9pt;mso-wrap-distance-top:0;mso-wrap-distance-right:9pt;mso-wrap-distance-bottom:0;mso-position-horizontal:absolute;mso-position-horizontal-relative:text;mso-position-vertical:absolute;mso-position-vertical-relative:text" o:gfxdata="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" strokecolor="#156082 [3204]" strokeweight=".5pt">
+                      <v:stroke endarrow="block" joinstyle="miter"/>
+                    </v:shape>
+                  </w:pict>
+                </mc:Fallback>
+              </mc:AlternateContent>
+            </w:r>
+            <w:r>
+              <w:rPr>
+                <w:noProof/>
+                <w:lang w:val="en-US"/>
+              </w:rPr>
+              <mc:AlternateContent>
+                <mc:Choice Requires="wps">
+                  <w:drawing>
+                    <wp:anchor distT="0" distB="0" distL="114300" distR="114300" simplePos="0" relativeHeight="251702272" behindDoc="0" locked="0" layoutInCell="1" allowOverlap="1" wp14:anchorId="08079B3E" wp14:editId="55A10B38">
+                      <wp:simplePos x="0" y="0"/>
+                      <wp:positionH relativeFrom="column">
+                        <wp:posOffset>627380</wp:posOffset>
+                      </wp:positionH>
+                      <wp:positionV relativeFrom="paragraph">
+                        <wp:posOffset>1266190</wp:posOffset>
+                      </wp:positionV>
+                      <wp:extent cx="381000" cy="22860"/>
+                      <wp:effectExtent l="0" t="57150" r="19050" b="91440"/>
+                      <wp:wrapNone/>
+                      <wp:docPr id="856748426" name="Straight Arrow Connector 39"/>
+                      <wp:cNvGraphicFramePr/>
+                      <a:graphic xmlns:a="http://schemas.openxmlformats.org/drawingml/2006/main">
+                        <a:graphicData uri="http://schemas.microsoft.com/office/word/2010/wordprocessingShape">
+                          <wps:wsp>
+                            <wps:cNvCnPr/>
+                            <wps:spPr>
+                              <a:xfrm>
+                                <a:off x="0" y="0"/>
+                                <a:ext cx="381000" cy="22860"/>
+                              </a:xfrm>
+                              <a:prstGeom prst="straightConnector1">
+                                <a:avLst/>
+                              </a:prstGeom>
+                              <a:ln>
+                                <a:tailEnd type="triangle"/>
+                              </a:ln>
+                            </wps:spPr>
+                            <wps:style>
+                              <a:lnRef idx="1">
+                                <a:schemeClr val="accent1"/>
+                              </a:lnRef>
+                              <a:fillRef idx="0">
+                                <a:schemeClr val="accent1"/>
+                              </a:fillRef>
+                              <a:effectRef idx="0">
+                                <a:schemeClr val="accent1"/>
+                              </a:effectRef>
+                              <a:fontRef idx="minor">
+                                <a:schemeClr val="tx1"/>
+                              </a:fontRef>
+                            </wps:style>
+                            <wps:bodyPr/>
+                          </wps:wsp>
+                        </a:graphicData>
+                      </a:graphic>
+                    </wp:anchor>
+                  </w:drawing>
+                </mc:Choice>
+                <mc:Fallback>
+                  <w:pict>
+                    <v:shape w14:anchorId="4B9656CE" id="Straight Arrow Connector 39" o:spid="_x0000_s1026" type="#_x0000_t32" style="position:absolute;margin-left:49.4pt;margin-top:99.7pt;width:30pt;height:1.8pt;z-index:251702272;visibility:visible;mso-wrap-style:square;mso-wrap-distance-left:9pt;mso-wrap-distance-top:0;mso-wrap-distance-right:9pt;mso-wrap-distance-bottom:0;mso-position-horizontal:absolute;mso-position-horizontal-relative:text;mso-position-vertical:absolute;mso-position-vertical-relative:text" o:gfxdata="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" strokecolor="#156082 [3204]" strokeweight=".5pt">
+                      <v:stroke endarrow="block" joinstyle="miter"/>
+                    </v:shape>
+                  </w:pict>
+                </mc:Fallback>
+              </mc:AlternateContent>
+            </w:r>
+            <w:r>
+              <w:rPr>
+                <w:noProof/>
+                <w:lang w:val="en-US"/>
+              </w:rPr>
+              <mc:AlternateContent>
+                <mc:Choice Requires="wps">
+                  <w:drawing>
+                    <wp:anchor distT="0" distB="0" distL="114300" distR="114300" simplePos="0" relativeHeight="251701248" behindDoc="0" locked="0" layoutInCell="1" allowOverlap="1" wp14:anchorId="5E190C5D" wp14:editId="0B08D269">
+                      <wp:simplePos x="0" y="0"/>
+                      <wp:positionH relativeFrom="column">
+                        <wp:posOffset>2120900</wp:posOffset>
+                      </wp:positionH>
+                      <wp:positionV relativeFrom="paragraph">
+                        <wp:posOffset>1723390</wp:posOffset>
+                      </wp:positionV>
+                      <wp:extent cx="1036320" cy="533400"/>
+                      <wp:effectExtent l="0" t="0" r="11430" b="19050"/>
+                      <wp:wrapNone/>
+                      <wp:docPr id="349890506" name="Rectangle: Rounded Corners 38"/>
+                      <wp:cNvGraphicFramePr/>
+                      <a:graphic xmlns:a="http://schemas.openxmlformats.org/drawingml/2006/main">
+                        <a:graphicData uri="http://schemas.microsoft.com/office/word/2010/wordprocessingShape">
+                          <wps:wsp>
+                            <wps:cNvSpPr/>
+                            <wps:spPr>
+                              <a:xfrm>
+                                <a:off x="0" y="0"/>
+                                <a:ext cx="1036320" cy="533400"/>
+                              </a:xfrm>
+                              <a:prstGeom prst="roundRect">
+                                <a:avLst/>
+                              </a:prstGeom>
+                              <a:solidFill>
+                                <a:srgbClr val="0070C0"/>
+                              </a:solidFill>
+                            </wps:spPr>
+                            <wps:style>
+                              <a:lnRef idx="2">
+                                <a:schemeClr val="accent1">
+                                  <a:shade val="15000"/>
+                                </a:schemeClr>
+                              </a:lnRef>
+                              <a:fillRef idx="1">
+                                <a:schemeClr val="accent1"/>
+                              </a:fillRef>
+                              <a:effectRef idx="0">
+                                <a:schemeClr val="accent1"/>
+                              </a:effectRef>
+                              <a:fontRef idx="minor">
+                                <a:schemeClr val="lt1"/>
+                              </a:fontRef>
+                            </wps:style>
+                            <wps:txbx>
+                              <w:txbxContent>
+                                <w:p>
+                                  <w:pPr>
+                                    <w:jc w:val="center"/>
+                                    <w:rPr>
+                                      <w:lang w:val="en-US"/>
+                                    </w:rPr>
+                                  </w:pPr>
+                                  <w:r>
+                                    <w:rPr>
+                                      <w:lang w:val="en-US"/>
+                                    </w:rPr>
+                                    <w:t>Customer Repository</w:t>
+                                  </w:r>
+                                </w:p>
+                              </w:txbxContent>
+                            </wps:txbx>
+                            <wps:bodyPr rot="0" spcFirstLastPara="0" vertOverflow="overflow" horzOverflow="overflow" vert="horz" wrap="square" lIns="91440" tIns="45720" rIns="91440" bIns="45720" numCol="1" spcCol="0" rtlCol="0" fromWordArt="0" anchor="ctr" anchorCtr="0" forceAA="0" compatLnSpc="1">
+                              <a:prstTxWarp prst="textNoShape">
+                                <a:avLst/>
+                              </a:prstTxWarp>
+                              <a:noAutofit/>
+                            </wps:bodyPr>
+                          </wps:wsp>
+                        </a:graphicData>
+                      </a:graphic>
+                      <wp14:sizeRelH relativeFrom="margin">
+                        <wp14:pctWidth>0</wp14:pctWidth>
+                      </wp14:sizeRelH>
+                      <wp14:sizeRelV relativeFrom="margin">
+                        <wp14:pctHeight>0</wp14:pctHeight>
+                      </wp14:sizeRelV>
+                    </wp:anchor>
+                  </w:drawing>
+                </mc:Choice>
+                <mc:Fallback>
+                  <w:pict>
+                    <v:roundrect w14:anchorId="5E190C5D" id="Rectangle: Rounded Corners 38" o:spid="_x0000_s1039" style="position:absolute;margin-left:167pt;margin-top:135.7pt;width:81.6pt;height:42pt;z-index:251701248;visibility:visible;mso-wrap-style:square;mso-width-percent:0;mso-height-percent:0;mso-wrap-distance-left:9pt;mso-wrap-distance-top:0;mso-wrap-distance-right:9pt;mso-wrap-distance-bottom:0;mso-position-horizontal:absolute;mso-position-horizontal-relative:text;mso-position-vertical:absolute;mso-position-vertical-relative:text;mso-width-percent:0;mso-height-percent:0;mso-width-relative:margin;mso-height-relative:margin;v-text-anchor:middle" arcsize="10923f" o:gfxdata="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" fillcolor="#0070c0" strokecolor="#030e13 [484]" strokeweight="1pt">
+                      <v:stroke joinstyle="miter"/>
+                      <v:textbox>
+                        <w:txbxContent>
+                          <w:p>
+                            <w:pPr>
+                              <w:jc w:val="center"/>
+                              <w:rPr>
+                                <w:lang w:val="en-US"/>
+                              </w:rPr>
+                            </w:pPr>
+                            <w:r>
+                              <w:rPr>
+                                <w:lang w:val="en-US"/>
+                              </w:rPr>
+                              <w:t>Customer Repository</w:t>
+                            </w:r>
+                          </w:p>
+                        </w:txbxContent>
+                      </v:textbox>
+                    </v:roundrect>
+                  </w:pict>
+                </mc:Fallback>
+              </mc:AlternateContent>
+            </w:r>
+            <w:r>
+              <w:rPr>
+                <w:noProof/>
+                <w:lang w:val="en-US"/>
+              </w:rPr>
+              <mc:AlternateContent>
+                <mc:Choice Requires="wps">
+                  <w:drawing>
+                    <wp:anchor distT="0" distB="0" distL="114300" distR="114300" simplePos="0" relativeHeight="251700224" behindDoc="0" locked="0" layoutInCell="1" allowOverlap="1" wp14:anchorId="4960CED4" wp14:editId="45CB5EFE">
+                      <wp:simplePos x="0" y="0"/>
+                      <wp:positionH relativeFrom="column">
+                        <wp:posOffset>970280</wp:posOffset>
+                      </wp:positionH>
+                      <wp:positionV relativeFrom="paragraph">
+                        <wp:posOffset>1731010</wp:posOffset>
+                      </wp:positionV>
+                      <wp:extent cx="990600" cy="525780"/>
+                      <wp:effectExtent l="0" t="0" r="19050" b="26670"/>
+                      <wp:wrapNone/>
+                      <wp:docPr id="1979398074" name="Rectangle: Rounded Corners 37"/>
+                      <wp:cNvGraphicFramePr/>
+                      <a:graphic xmlns:a="http://schemas.openxmlformats.org/drawingml/2006/main">
+                        <a:graphicData uri="http://schemas.microsoft.com/office/word/2010/wordprocessingShape">
+                          <wps:wsp>
+                            <wps:cNvSpPr/>
+                            <wps:spPr>
+                              <a:xfrm>
+                                <a:off x="0" y="0"/>
+                                <a:ext cx="990600" cy="525780"/>
+                              </a:xfrm>
+                              <a:prstGeom prst="roundRect">
+                                <a:avLst/>
+                              </a:prstGeom>
+                              <a:solidFill>
+                                <a:srgbClr val="0070C0"/>
+                              </a:solidFill>
+                            </wps:spPr>
+                            <wps:style>
+                              <a:lnRef idx="2">
+                                <a:schemeClr val="accent1">
+                                  <a:shade val="15000"/>
+                                </a:schemeClr>
+                              </a:lnRef>
+                              <a:fillRef idx="1">
+                                <a:schemeClr val="accent1"/>
+                              </a:fillRef>
+                              <a:effectRef idx="0">
+                                <a:schemeClr val="accent1"/>
+                              </a:effectRef>
+                              <a:fontRef idx="minor">
+                                <a:schemeClr val="lt1"/>
+                              </a:fontRef>
+                            </wps:style>
+                            <wps:txbx>
+                              <w:txbxContent>
+                                <w:p>
+                                  <w:pPr>
+                                    <w:jc w:val="center"/>
+                                    <w:rPr>
+                                      <w:lang w:val="en-US"/>
+                                    </w:rPr>
+                                  </w:pPr>
+                                  <w:r>
+                                    <w:rPr>
+                                      <w:lang w:val="en-US"/>
+                                    </w:rPr>
+                                    <w:t>Customer Service</w:t>
+                                  </w:r>
+                                </w:p>
+                              </w:txbxContent>
+                            </wps:txbx>
+                            <wps:bodyPr rot="0" spcFirstLastPara="0" vertOverflow="overflow" horzOverflow="overflow" vert="horz" wrap="square" lIns="91440" tIns="45720" rIns="91440" bIns="45720" numCol="1" spcCol="0" rtlCol="0" fromWordArt="0" anchor="ctr" anchorCtr="0" forceAA="0" compatLnSpc="1">
+                              <a:prstTxWarp prst="textNoShape">
+                                <a:avLst/>
+                              </a:prstTxWarp>
+                              <a:noAutofit/>
+                            </wps:bodyPr>
+                          </wps:wsp>
+                        </a:graphicData>
+                      </a:graphic>
+                      <wp14:sizeRelH relativeFrom="margin">
+                        <wp14:pctWidth>0</wp14:pctWidth>
+                      </wp14:sizeRelH>
+                      <wp14:sizeRelV relativeFrom="margin">
+                        <wp14:pctHeight>0</wp14:pctHeight>
+                      </wp14:sizeRelV>
+                    </wp:anchor>
+                  </w:drawing>
+                </mc:Choice>
+                <mc:Fallback>
+                  <w:pict>
+                    <v:roundrect w14:anchorId="4960CED4" id="Rectangle: Rounded Corners 37" o:spid="_x0000_s1040" style="position:absolute;margin-left:76.4pt;margin-top:136.3pt;width:78pt;height:41.4pt;z-index:251700224;visibility:visible;mso-wrap-style:square;mso-width-percent:0;mso-height-percent:0;mso-wrap-distance-left:9pt;mso-wrap-distance-top:0;mso-wrap-distance-right:9pt;mso-wrap-distance-bottom:0;mso-position-horizontal:absolute;mso-position-horizontal-relative:text;mso-position-vertical:absolute;mso-position-vertical-relative:text;mso-width-percent:0;mso-height-percent:0;mso-width-relative:margin;mso-height-relative:margin;v-text-anchor:middle" arcsize="10923f" o:gfxdata="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" fillcolor="#0070c0" strokecolor="#030e13 [484]" strokeweight="1pt">
+                      <v:stroke joinstyle="miter"/>
+                      <v:textbox>
+                        <w:txbxContent>
+                          <w:p>
+                            <w:pPr>
+                              <w:jc w:val="center"/>
+                              <w:rPr>
+                                <w:lang w:val="en-US"/>
+                              </w:rPr>
+                            </w:pPr>
+                            <w:r>
+                              <w:rPr>
+                                <w:lang w:val="en-US"/>
+                              </w:rPr>
+                              <w:t>Customer Service</w:t>
+                            </w:r>
+                          </w:p>
+                        </w:txbxContent>
+                      </v:textbox>
+                    </v:roundrect>
+                  </w:pict>
+                </mc:Fallback>
+              </mc:AlternateContent>
+            </w:r>
+            <w:r>
+              <w:rPr>
+                <w:noProof/>
+                <w:lang w:val="en-US"/>
+              </w:rPr>
+              <mc:AlternateContent>
+                <mc:Choice Requires="wps">
+                  <w:drawing>
+                    <wp:anchor distT="0" distB="0" distL="114300" distR="114300" simplePos="0" relativeHeight="251699200" behindDoc="0" locked="0" layoutInCell="1" allowOverlap="1" wp14:anchorId="5962031E" wp14:editId="370AABE0">
+                      <wp:simplePos x="0" y="0"/>
+                      <wp:positionH relativeFrom="column">
+                        <wp:posOffset>2098040</wp:posOffset>
+                      </wp:positionH>
+                      <wp:positionV relativeFrom="paragraph">
+                        <wp:posOffset>999490</wp:posOffset>
+                      </wp:positionV>
+                      <wp:extent cx="960120" cy="541020"/>
+                      <wp:effectExtent l="0" t="0" r="11430" b="11430"/>
+                      <wp:wrapNone/>
+                      <wp:docPr id="547406562" name="Rectangle: Rounded Corners 36"/>
+                      <wp:cNvGraphicFramePr/>
+                      <a:graphic xmlns:a="http://schemas.openxmlformats.org/drawingml/2006/main">
+                        <a:graphicData uri="http://schemas.microsoft.com/office/word/2010/wordprocessingShape">
+                          <wps:wsp>
+                            <wps:cNvSpPr/>
+                            <wps:spPr>
+                              <a:xfrm>
+                                <a:off x="0" y="0"/>
+                                <a:ext cx="960120" cy="541020"/>
+                              </a:xfrm>
+                              <a:prstGeom prst="roundRect">
+                                <a:avLst/>
+                              </a:prstGeom>
+                              <a:solidFill>
+                                <a:srgbClr val="0070C0"/>
+                              </a:solidFill>
+                            </wps:spPr>
+                            <wps:style>
+                              <a:lnRef idx="2">
+                                <a:schemeClr val="accent1">
+                                  <a:shade val="15000"/>
+                                </a:schemeClr>
+                              </a:lnRef>
+                              <a:fillRef idx="1">
+                                <a:schemeClr val="accent1"/>
+                              </a:fillRef>
+                              <a:effectRef idx="0">
+                                <a:schemeClr val="accent1"/>
+                              </a:effectRef>
+                              <a:fontRef idx="minor">
+                                <a:schemeClr val="lt1"/>
+                              </a:fontRef>
+                            </wps:style>
+                            <wps:txbx>
+                              <w:txbxContent>
+                                <w:p>
+                                  <w:pPr>
+                                    <w:jc w:val="center"/>
+                                    <w:rPr>
+                                      <w:lang w:val="en-US"/>
+                                    </w:rPr>
+                                  </w:pPr>
+                                  <w:r>
+                                    <w:rPr>
+                                      <w:lang w:val="en-US"/>
+                                    </w:rPr>
+                                    <w:t xml:space="preserve">Product </w:t>
+                                  </w:r>
+                                  <w:r>
+                                    <w:rPr>
+                                      <w:lang w:val="en-US"/>
+                                    </w:rPr>
+                                    <w:t>Repository</w:t>
+                                  </w:r>
+                                </w:p>
+                              </w:txbxContent>
+                            </wps:txbx>
+                            <wps:bodyPr rot="0" spcFirstLastPara="0" vertOverflow="overflow" horzOverflow="overflow" vert="horz" wrap="square" lIns="91440" tIns="45720" rIns="91440" bIns="45720" numCol="1" spcCol="0" rtlCol="0" fromWordArt="0" anchor="ctr" anchorCtr="0" forceAA="0" compatLnSpc="1">
+                              <a:prstTxWarp prst="textNoShape">
+                                <a:avLst/>
+                              </a:prstTxWarp>
+                              <a:noAutofit/>
+                            </wps:bodyPr>
+                          </wps:wsp>
+                        </a:graphicData>
+                      </a:graphic>
+                      <wp14:sizeRelH relativeFrom="margin">
+                        <wp14:pctWidth>0</wp14:pctWidth>
+                      </wp14:sizeRelH>
+                      <wp14:sizeRelV relativeFrom="margin">
+                        <wp14:pctHeight>0</wp14:pctHeight>
+                      </wp14:sizeRelV>
+                    </wp:anchor>
+                  </w:drawing>
+                </mc:Choice>
+                <mc:Fallback>
+                  <w:pict>
+                    <v:roundrect w14:anchorId="5962031E" id="Rectangle: Rounded Corners 36" o:spid="_x0000_s1041" style="position:absolute;margin-left:165.2pt;margin-top:78.7pt;width:75.6pt;height:42.6pt;z-index:251699200;visibility:visible;mso-wrap-style:square;mso-width-percent:0;mso-height-percent:0;mso-wrap-distance-left:9pt;mso-wrap-distance-top:0;mso-wrap-distance-right:9pt;mso-wrap-distance-bottom:0;mso-position-horizontal:absolute;mso-position-horizontal-relative:text;mso-position-vertical:absolute;mso-position-vertical-relative:text;mso-width-percent:0;mso-height-percent:0;mso-width-relative:margin;mso-height-relative:margin;v-text-anchor:middle" arcsize="10923f" o:gfxdata="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" fillcolor="#0070c0" strokecolor="#030e13 [484]" strokeweight="1pt">
+                      <v:stroke joinstyle="miter"/>
+                      <v:textbox>
+                        <w:txbxContent>
+                          <w:p>
+                            <w:pPr>
+                              <w:jc w:val="center"/>
+                              <w:rPr>
+                                <w:lang w:val="en-US"/>
+                              </w:rPr>
+                            </w:pPr>
+                            <w:r>
+                              <w:rPr>
+                                <w:lang w:val="en-US"/>
+                              </w:rPr>
+                              <w:t xml:space="preserve">Product </w:t>
+                            </w:r>
+                            <w:r>
+                              <w:rPr>
+                                <w:lang w:val="en-US"/>
+                              </w:rPr>
+                              <w:t>Repository</w:t>
+                            </w:r>
+                          </w:p>
+                        </w:txbxContent>
+                      </v:textbox>
+                    </v:roundrect>
+                  </w:pict>
+                </mc:Fallback>
+              </mc:AlternateContent>
+            </w:r>
+            <w:r>
+              <w:rPr>
+                <w:noProof/>
+                <w:lang w:val="en-US"/>
+              </w:rPr>
+              <mc:AlternateContent>
+                <mc:Choice Requires="wps">
+                  <w:drawing>
+                    <wp:anchor distT="0" distB="0" distL="114300" distR="114300" simplePos="0" relativeHeight="251698176" behindDoc="0" locked="0" layoutInCell="1" allowOverlap="1" wp14:anchorId="21510462" wp14:editId="41AC57C1">
+                      <wp:simplePos x="0" y="0"/>
+                      <wp:positionH relativeFrom="column">
+                        <wp:posOffset>993140</wp:posOffset>
+                      </wp:positionH>
+                      <wp:positionV relativeFrom="paragraph">
+                        <wp:posOffset>1014730</wp:posOffset>
+                      </wp:positionV>
+                      <wp:extent cx="906780" cy="518160"/>
+                      <wp:effectExtent l="0" t="0" r="26670" b="15240"/>
+                      <wp:wrapNone/>
+                      <wp:docPr id="697929032" name="Rectangle: Rounded Corners 35"/>
+                      <wp:cNvGraphicFramePr/>
+                      <a:graphic xmlns:a="http://schemas.openxmlformats.org/drawingml/2006/main">
+                        <a:graphicData uri="http://schemas.microsoft.com/office/word/2010/wordprocessingShape">
+                          <wps:wsp>
+                            <wps:cNvSpPr/>
+                            <wps:spPr>
+                              <a:xfrm>
+                                <a:off x="0" y="0"/>
+                                <a:ext cx="906780" cy="518160"/>
+                              </a:xfrm>
+                              <a:prstGeom prst="roundRect">
+                                <a:avLst/>
+                              </a:prstGeom>
+                              <a:solidFill>
+                                <a:srgbClr val="0070C0"/>
+                              </a:solidFill>
+                            </wps:spPr>
+                            <wps:style>
+                              <a:lnRef idx="2">
+                                <a:schemeClr val="accent1">
+                                  <a:shade val="15000"/>
+                                </a:schemeClr>
+                              </a:lnRef>
+                              <a:fillRef idx="1">
+                                <a:schemeClr val="accent1"/>
+                              </a:fillRef>
+                              <a:effectRef idx="0">
+                                <a:schemeClr val="accent1"/>
+                              </a:effectRef>
+                              <a:fontRef idx="minor">
+                                <a:schemeClr val="lt1"/>
+                              </a:fontRef>
+                            </wps:style>
+                            <wps:txbx>
+                              <w:txbxContent>
+                                <w:p>
+                                  <w:pPr>
+                                    <w:jc w:val="center"/>
+                                    <w:rPr>
+                                      <w:lang w:val="en-US"/>
+                                    </w:rPr>
+                                  </w:pPr>
+                                  <w:r>
+                                    <w:rPr>
+                                      <w:lang w:val="en-US"/>
+                                    </w:rPr>
+                                    <w:t>Product Service</w:t>
+                                  </w:r>
+                                </w:p>
+                                <w:p>
+                                  <w:pPr>
+                                    <w:jc w:val="center"/>
+                                    <w:rPr>
+                                      <w:lang w:val="en-US"/>
+                                    </w:rPr>
+                                  </w:pPr>
+                                </w:p>
+                              </w:txbxContent>
+                            </wps:txbx>
+                            <wps:bodyPr rot="0" spcFirstLastPara="0" vertOverflow="overflow" horzOverflow="overflow" vert="horz" wrap="square" lIns="91440" tIns="45720" rIns="91440" bIns="45720" numCol="1" spcCol="0" rtlCol="0" fromWordArt="0" anchor="ctr" anchorCtr="0" forceAA="0" compatLnSpc="1">
+                              <a:prstTxWarp prst="textNoShape">
+                                <a:avLst/>
+                              </a:prstTxWarp>
+                              <a:noAutofit/>
+                            </wps:bodyPr>
+                          </wps:wsp>
+                        </a:graphicData>
+                      </a:graphic>
+                      <wp14:sizeRelH relativeFrom="margin">
+                        <wp14:pctWidth>0</wp14:pctWidth>
+                      </wp14:sizeRelH>
+                      <wp14:sizeRelV relativeFrom="margin">
+                        <wp14:pctHeight>0</wp14:pctHeight>
+                      </wp14:sizeRelV>
+                    </wp:anchor>
+                  </w:drawing>
+                </mc:Choice>
+                <mc:Fallback>
+                  <w:pict>
+                    <v:roundrect w14:anchorId="21510462" id="Rectangle: Rounded Corners 35" o:spid="_x0000_s1042" style="position:absolute;margin-left:78.2pt;margin-top:79.9pt;width:71.4pt;height:40.8pt;z-index:251698176;visibility:visible;mso-wrap-style:square;mso-width-percent:0;mso-height-percent:0;mso-wrap-distance-left:9pt;mso-wrap-distance-top:0;mso-wrap-distance-right:9pt;mso-wrap-distance-bottom:0;mso-position-horizontal:absolute;mso-position-horizontal-relative:text;mso-position-vertical:absolute;mso-position-vertical-relative:text;mso-width-percent:0;mso-height-percent:0;mso-width-relative:margin;mso-height-relative:margin;v-text-anchor:middle" arcsize="10923f" o:gfxdata="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" fillcolor="#0070c0" strokecolor="#030e13 [484]" strokeweight="1pt">
+                      <v:stroke joinstyle="miter"/>
+                      <v:textbox>
+                        <w:txbxContent>
+                          <w:p>
+                            <w:pPr>
+                              <w:jc w:val="center"/>
+                              <w:rPr>
+                                <w:lang w:val="en-US"/>
+                              </w:rPr>
+                            </w:pPr>
+                            <w:r>
+                              <w:rPr>
+                                <w:lang w:val="en-US"/>
+                              </w:rPr>
+                              <w:t>Product Service</w:t>
+                            </w:r>
+                          </w:p>
+                          <w:p>
+                            <w:pPr>
+                              <w:jc w:val="center"/>
+                              <w:rPr>
+                                <w:lang w:val="en-US"/>
+                              </w:rPr>
+                            </w:pPr>
+                          </w:p>
+                        </w:txbxContent>
+                      </v:textbox>
+                    </v:roundrect>
+                  </w:pict>
+                </mc:Fallback>
+              </mc:AlternateContent>
+            </w:r>
+            <w:r>
+              <w:rPr>
+                <w:noProof/>
+                <w:lang w:val="en-US"/>
+              </w:rPr>
+              <mc:AlternateContent>
+                <mc:Choice Requires="wps">
+                  <w:drawing>
+                    <wp:anchor distT="0" distB="0" distL="114300" distR="114300" simplePos="0" relativeHeight="251697152" behindDoc="0" locked="0" layoutInCell="1" allowOverlap="1" wp14:anchorId="0A5EB5A8" wp14:editId="52F9C189">
+                      <wp:simplePos x="0" y="0"/>
+                      <wp:positionH relativeFrom="column">
+                        <wp:posOffset>878840</wp:posOffset>
+                      </wp:positionH>
+                      <wp:positionV relativeFrom="paragraph">
+                        <wp:posOffset>1662430</wp:posOffset>
+                      </wp:positionV>
+                      <wp:extent cx="2354580" cy="678180"/>
+                      <wp:effectExtent l="0" t="0" r="26670" b="26670"/>
+                      <wp:wrapNone/>
+                      <wp:docPr id="1199687501" name="Rectangle: Rounded Corners 34"/>
+                      <wp:cNvGraphicFramePr/>
+                      <a:graphic xmlns:a="http://schemas.openxmlformats.org/drawingml/2006/main">
+                        <a:graphicData uri="http://schemas.microsoft.com/office/word/2010/wordprocessingShape">
+                          <wps:wsp>
+                            <wps:cNvSpPr/>
+                            <wps:spPr>
+                              <a:xfrm>
+                                <a:off x="0" y="0"/>
+                                <a:ext cx="2354580" cy="678180"/>
+                              </a:xfrm>
+                              <a:prstGeom prst="roundRect">
+                                <a:avLst/>
+                              </a:prstGeom>
+                              <a:solidFill>
+                                <a:schemeClr val="accent2">
+                                  <a:lumMod val="20000"/>
+                                  <a:lumOff val="80000"/>
+                                </a:schemeClr>
+                              </a:solidFill>
+                            </wps:spPr>
+                            <wps:style>
+                              <a:lnRef idx="2">
+                                <a:schemeClr val="accent1">
+                                  <a:shade val="15000"/>
+                                </a:schemeClr>
+                              </a:lnRef>
+                              <a:fillRef idx="1">
+                                <a:schemeClr val="accent1"/>
+                              </a:fillRef>
+                              <a:effectRef idx="0">
+                                <a:schemeClr val="accent1"/>
+                              </a:effectRef>
+                              <a:fontRef idx="minor">
+                                <a:schemeClr val="lt1"/>
+                              </a:fontRef>
+                            </wps:style>
+                            <wps:bodyPr rot="0" spcFirstLastPara="0" vertOverflow="overflow" horzOverflow="overflow" vert="horz" wrap="square" lIns="91440" tIns="45720" rIns="91440" bIns="45720" numCol="1" spcCol="0" rtlCol="0" fromWordArt="0" anchor="ctr" anchorCtr="0" forceAA="0" compatLnSpc="1">
+                              <a:prstTxWarp prst="textNoShape">
+                                <a:avLst/>
+                              </a:prstTxWarp>
+                              <a:noAutofit/>
+                            </wps:bodyPr>
+                          </wps:wsp>
+                        </a:graphicData>
+                      </a:graphic>
+                    </wp:anchor>
+                  </w:drawing>
+                </mc:Choice>
+                <mc:Fallback>
+                  <w:pict>
+                    <v:roundrect w14:anchorId="70CB27C9" id="Rectangle: Rounded Corners 34" o:spid="_x0000_s1026" style="position:absolute;margin-left:69.2pt;margin-top:130.9pt;width:185.4pt;height:53.4pt;z-index:251697152;visibility:visible;mso-wrap-style:square;mso-wrap-distance-left:9pt;mso-wrap-distance-top:0;mso-wrap-distance-right:9pt;mso-wrap-distance-bottom:0;mso-position-horizontal:absolute;mso-position-horizontal-relative:text;mso-position-vertical:absolute;mso-position-vertical-relative:text;v-text-anchor:middle" arcsize="10923f" o:gfxdata="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" fillcolor="#fae2d5 [661]" strokecolor="#030e13 [484]" strokeweight="1pt">
+                      <v:stroke joinstyle="miter"/>
+                    </v:roundrect>
+                  </w:pict>
+                </mc:Fallback>
+              </mc:AlternateContent>
+            </w:r>
+            <w:r>
+              <w:rPr>
+                <w:noProof/>
+                <w:lang w:val="en-US"/>
+              </w:rPr>
+              <mc:AlternateContent>
+                <mc:Choice Requires="wps">
+                  <w:drawing>
+                    <wp:anchor distT="0" distB="0" distL="114300" distR="114300" simplePos="0" relativeHeight="251696128" behindDoc="0" locked="0" layoutInCell="1" allowOverlap="1" wp14:anchorId="64B183BE" wp14:editId="0550A9BC">
+                      <wp:simplePos x="0" y="0"/>
+                      <wp:positionH relativeFrom="column">
+                        <wp:posOffset>871220</wp:posOffset>
+                      </wp:positionH>
+                      <wp:positionV relativeFrom="paragraph">
+                        <wp:posOffset>892810</wp:posOffset>
+                      </wp:positionV>
+                      <wp:extent cx="2331720" cy="716280"/>
+                      <wp:effectExtent l="0" t="0" r="11430" b="26670"/>
+                      <wp:wrapNone/>
+                      <wp:docPr id="1059271327" name="Rectangle: Rounded Corners 33"/>
+                      <wp:cNvGraphicFramePr/>
+                      <a:graphic xmlns:a="http://schemas.openxmlformats.org/drawingml/2006/main">
+                        <a:graphicData uri="http://schemas.microsoft.com/office/word/2010/wordprocessingShape">
+                          <wps:wsp>
+                            <wps:cNvSpPr/>
+                            <wps:spPr>
+                              <a:xfrm>
+                                <a:off x="0" y="0"/>
+                                <a:ext cx="2331720" cy="716280"/>
+                              </a:xfrm>
+                              <a:prstGeom prst="roundRect">
+                                <a:avLst/>
+                              </a:prstGeom>
+                              <a:solidFill>
+                                <a:schemeClr val="accent2">
+                                  <a:lumMod val="20000"/>
+                                  <a:lumOff val="80000"/>
+                                </a:schemeClr>
+                              </a:solidFill>
+                            </wps:spPr>
+                            <wps:style>
+                              <a:lnRef idx="2">
+                                <a:schemeClr val="accent1">
+                                  <a:shade val="15000"/>
+                                </a:schemeClr>
+                              </a:lnRef>
+                              <a:fillRef idx="1">
+                                <a:schemeClr val="accent1"/>
+                              </a:fillRef>
+                              <a:effectRef idx="0">
+                                <a:schemeClr val="accent1"/>
+                              </a:effectRef>
+                              <a:fontRef idx="minor">
+                                <a:schemeClr val="lt1"/>
+                              </a:fontRef>
+                            </wps:style>
+                            <wps:bodyPr rot="0" spcFirstLastPara="0" vertOverflow="overflow" horzOverflow="overflow" vert="horz" wrap="square" lIns="91440" tIns="45720" rIns="91440" bIns="45720" numCol="1" spcCol="0" rtlCol="0" fromWordArt="0" anchor="ctr" anchorCtr="0" forceAA="0" compatLnSpc="1">
+                              <a:prstTxWarp prst="textNoShape">
+                                <a:avLst/>
+                              </a:prstTxWarp>
+                              <a:noAutofit/>
+                            </wps:bodyPr>
+                          </wps:wsp>
+                        </a:graphicData>
+                      </a:graphic>
+                    </wp:anchor>
+                  </w:drawing>
+                </mc:Choice>
+                <mc:Fallback>
+                  <w:pict>
+                    <v:roundrect w14:anchorId="1AE0260C" id="Rectangle: Rounded Corners 33" o:spid="_x0000_s1026" style="position:absolute;margin-left:68.6pt;margin-top:70.3pt;width:183.6pt;height:56.4pt;z-index:251696128;visibility:visible;mso-wrap-style:square;mso-wrap-distance-left:9pt;mso-wrap-distance-top:0;mso-wrap-distance-right:9pt;mso-wrap-distance-bottom:0;mso-position-horizontal:absolute;mso-position-horizontal-relative:text;mso-position-vertical:absolute;mso-position-vertical-relative:text;v-text-anchor:middle" arcsize="10923f" o:gfxdata="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" fillcolor="#fae2d5 [661]" strokecolor="#030e13 [484]" strokeweight="1pt">
+                      <v:stroke joinstyle="miter"/>
+                    </v:roundrect>
+                  </w:pict>
+                </mc:Fallback>
+              </mc:AlternateContent>
+            </w:r>
+            <w:r>
+              <w:rPr>
+                <w:noProof/>
+                <w:lang w:val="en-US"/>
+              </w:rPr>
+              <mc:AlternateContent>
+                <mc:Choice Requires="wps">
+                  <w:drawing>
+                    <wp:anchor distT="0" distB="0" distL="114300" distR="114300" simplePos="0" relativeHeight="251695104" behindDoc="0" locked="0" layoutInCell="1" allowOverlap="1" wp14:anchorId="14E3CF27" wp14:editId="5E1B03DE">
+                      <wp:simplePos x="0" y="0"/>
+                      <wp:positionH relativeFrom="column">
+                        <wp:posOffset>-325120</wp:posOffset>
+                      </wp:positionH>
+                      <wp:positionV relativeFrom="paragraph">
+                        <wp:posOffset>1722755</wp:posOffset>
+                      </wp:positionV>
+                      <wp:extent cx="1013460" cy="541020"/>
+                      <wp:effectExtent l="0" t="0" r="15240" b="11430"/>
+                      <wp:wrapNone/>
+                      <wp:docPr id="1719427304" name="Rectangle: Rounded Corners 32"/>
+                      <wp:cNvGraphicFramePr/>
+                      <a:graphic xmlns:a="http://schemas.openxmlformats.org/drawingml/2006/main">
+                        <a:graphicData uri="http://schemas.microsoft.com/office/word/2010/wordprocessingShape">
+                          <wps:wsp>
+                            <wps:cNvSpPr/>
+                            <wps:spPr>
+                              <a:xfrm>
+                                <a:off x="0" y="0"/>
+                                <a:ext cx="1013460" cy="541020"/>
+                              </a:xfrm>
+                              <a:prstGeom prst="roundRect">
+                                <a:avLst/>
+                              </a:prstGeom>
+                              <a:solidFill>
+                                <a:schemeClr val="accent3">
+                                  <a:lumMod val="60000"/>
+                                  <a:lumOff val="40000"/>
+                                </a:schemeClr>
+                              </a:solidFill>
+                            </wps:spPr>
+                            <wps:style>
+                              <a:lnRef idx="2">
+                                <a:schemeClr val="accent1">
+                                  <a:shade val="15000"/>
+                                </a:schemeClr>
+                              </a:lnRef>
+                              <a:fillRef idx="1">
+                                <a:schemeClr val="accent1"/>
+                              </a:fillRef>
+                              <a:effectRef idx="0">
+                                <a:schemeClr val="accent1"/>
+                              </a:effectRef>
+                              <a:fontRef idx="minor">
+                                <a:schemeClr val="lt1"/>
+                              </a:fontRef>
+                            </wps:style>
+                            <wps:txbx>
+                              <w:txbxContent>
+                                <w:p>
+                                  <w:pPr>
+                                    <w:jc w:val="center"/>
+                                    <w:rPr>
+                                      <w:lang w:val="en-US"/>
+                                    </w:rPr>
+                                  </w:pPr>
+                                  <w:r>
+                                    <w:rPr>
+                                      <w:lang w:val="en-US"/>
+                                    </w:rPr>
+                                    <w:t>Customer Controller</w:t>
+                                  </w:r>
+                                </w:p>
+                              </w:txbxContent>
+                            </wps:txbx>
+                            <wps:bodyPr rot="0" spcFirstLastPara="0" vertOverflow="overflow" horzOverflow="overflow" vert="horz" wrap="square" lIns="91440" tIns="45720" rIns="91440" bIns="45720" numCol="1" spcCol="0" rtlCol="0" fromWordArt="0" anchor="ctr" anchorCtr="0" forceAA="0" compatLnSpc="1">
+                              <a:prstTxWarp prst="textNoShape">
+                                <a:avLst/>
+                              </a:prstTxWarp>
+                              <a:noAutofit/>
+                            </wps:bodyPr>
+                          </wps:wsp>
+                        </a:graphicData>
+                      </a:graphic>
+                    </wp:anchor>
+                  </w:drawing>
+                </mc:Choice>
+                <mc:Fallback>
+                  <w:pict>
+                    <v:roundrect w14:anchorId="14E3CF27" id="Rectangle: Rounded Corners 32" o:spid="_x0000_s1043" style="position:absolute;margin-left:-25.6pt;margin-top:135.65pt;width:79.8pt;height:42.6pt;z-index:251695104;visibility:visible;mso-wrap-style:square;mso-wrap-distance-left:9pt;mso-wrap-distance-top:0;mso-wrap-distance-right:9pt;mso-wrap-distance-bottom:0;mso-position-horizontal:absolute;mso-position-horizontal-relative:text;mso-position-vertical:absolute;mso-position-vertical-relative:text;v-text-anchor:middle" arcsize="10923f" o:gfxdata="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" fillcolor="#47d459 [1942]" strokecolor="#030e13 [484]" strokeweight="1pt">
+                      <v:stroke joinstyle="miter"/>
+                      <v:textbox>
+                        <w:txbxContent>
+                          <w:p>
+                            <w:pPr>
+                              <w:jc w:val="center"/>
+                              <w:rPr>
+                                <w:lang w:val="en-US"/>
+                              </w:rPr>
+                            </w:pPr>
+                            <w:r>
+                              <w:rPr>
+                                <w:lang w:val="en-US"/>
+                              </w:rPr>
+                              <w:t>Customer Controller</w:t>
+                            </w:r>
+                          </w:p>
+                        </w:txbxContent>
+                      </v:textbox>
+                    </v:roundrect>
+                  </w:pict>
+                </mc:Fallback>
+              </mc:AlternateContent>
+            </w:r>
+          </w:p>
+        </w:tc>
+      </w:tr>
+    </w:tbl>
+    <w:p>
+      <w:pPr>
+        <w:rPr>
+          <w:lang w:val="en-US"/>
+        </w:rPr>
+      </w:pPr>
+      <w:r>
+        <w:rPr>
+          <w:lang w:val="en-US"/>
+        </w:rPr>
+        <w:t xml:space="preserve"> </w:t>
+      </w:r>
+    </w:p>
     <w:sectPr>
       <w:pgSz w:w="11906" w:h="16838"/>
       <w:pgMar w:top="1440" w:right="1440" w:bottom="1440" w:left="1440" w:header="708" w:footer="708" w:gutter="0"/>
@@ -2243,6 +5043,241 @@
     </w:sectPr>
   </w:body>
 </w:document>
+</file>
+
+<file path=word/numbering.xml><?xml version="1.0" encoding="utf-8"?>
+<w:numbering xmlns:wpc="http://schemas.microsoft.com/office/word/2010/wordprocessingCanvas" xmlns:cx="http://schemas.microsoft.com/office/drawing/2014/chartex" xmlns:cx1="http://schemas.microsoft.com/office/drawing/2015/9/8/chartex" xmlns:cx2="http://schemas.microsoft.com/office/drawing/2015/10/21/chartex" xmlns:cx3="http://schemas.microsoft.com/office/drawing/2016/5/9/chartex" xmlns:cx4="http://schemas.microsoft.com/office/drawing/2016/5/10/chartex" xmlns:cx5="http://schemas.microsoft.com/office/drawing/2016/5/11/chartex" xmlns:cx6="http://schemas.microsoft.com/office/drawing/2016/5/12/chartex" xmlns:cx7="http://schemas.microsoft.com/office/drawing/2016/5/13/chartex" xmlns:cx8="http://schemas.microsoft.com/office/drawing/2016/5/14/chartex" xmlns:mc="http://schemas.openxmlformats.org/markup-compatibility/2006" xmlns:aink="http://schemas.microsoft.com/office/drawing/2016/ink" xmlns:am3d="http://schemas.microsoft.com/office/drawing/2017/model3d" xmlns:o="urn:schemas-microsoft-com:office:office" xmlns:oel="http://schemas.microsoft.com/office/2019/extlst" xmlns:r="http://schemas.openxmlformats.org/officeDocument/2006/relationships" xmlns:m="http://schemas.openxmlformats.org/officeDocument/2006/math" xmlns:v="urn:schemas-microsoft-com:vml" xmlns:wp14="http://schemas.microsoft.com/office/word/2010/wordprocessingDrawing" xmlns:wp="http://schemas.openxmlformats.org/drawingml/2006/wordprocessingDrawing" xmlns:w10="urn:schemas-microsoft-com:office:word" xmlns:w="http://schemas.openxmlformats.org/wordprocessingml/2006/main" xmlns:w14="http://schemas.microsoft.com/office/word/2010/wordml" xmlns:w15="http://schemas.microsoft.com/office/word/2012/wordml" xmlns:w16cex="http://schemas.microsoft.com/office/word/2018/wordml/cex" xmlns:w16cid="http://schemas.microsoft.com/office/word/2016/wordml/cid" xmlns:w16="http://schemas.microsoft.com/office/word/2018/wordml" xmlns:w16du="http://schemas.microsoft.com/office/word/2023/wordml/word16du" xmlns:w16sdtdh="http://schemas.microsoft.com/office/word/2020/wordml/sdtdatahash" xmlns:w16sdtfl="http://schemas.microsoft.com/office/word/2024/wordml/sdtformatlock" xmlns:w16se="http://schemas.microsoft.com/office/word/2015/wordml/symex" xmlns:wpg="http://schemas.microsoft.com/office/word/2010/wordprocessingGroup" xmlns:wpi="http://schemas.microsoft.com/office/word/2010/wordprocessingInk" xmlns:wne="http://schemas.microsoft.com/office/word/2006/wordml" xmlns:wps="http://schemas.microsoft.com/office/word/2010/wordprocessingShape" mc:Ignorable="w14 w15 w16se w16cid w16 w16cex w16sdtdh w16sdtfl w16du wp14">
+  <w:abstractNum w:abstractNumId="0" w15:restartNumberingAfterBreak="0">
+    <w:nsid w:val="3DA75FF4"/>
+    <w:multiLevelType w:val="hybridMultilevel"/>
+    <w:tmpl w:val="E6BECB0C"/>
+    <w:lvl w:ilvl="0" w:tplc="E9749350">
+      <w:numFmt w:val="bullet"/>
+      <w:lvlText w:val="-"/>
+      <w:lvlJc w:val="left"/>
+      <w:pPr>
+        <w:ind w:left="720" w:hanging="360"/>
+      </w:pPr>
+      <w:rPr>
+        <w:rFonts w:ascii="Aptos" w:eastAsiaTheme="minorHAnsi" w:hAnsi="Aptos" w:cstheme="minorBidi" w:hint="default"/>
+      </w:rPr>
+    </w:lvl>
+    <w:lvl w:ilvl="1" w:tplc="40090003" w:tentative="1">
+      <w:start w:val="1"/>
+      <w:numFmt w:val="bullet"/>
+      <w:lvlText w:val="o"/>
+      <w:lvlJc w:val="left"/>
+      <w:pPr>
+        <w:ind w:left="1440" w:hanging="360"/>
+      </w:pPr>
+      <w:rPr>
+        <w:rFonts w:ascii="Courier New" w:hAnsi="Courier New" w:cs="Courier New" w:hint="default"/>
+      </w:rPr>
+    </w:lvl>
+    <w:lvl w:ilvl="2" w:tplc="40090005" w:tentative="1">
+      <w:start w:val="1"/>
+      <w:numFmt w:val="bullet"/>
+      <w:lvlText w:val=""/>
+      <w:lvlJc w:val="left"/>
+      <w:pPr>
+        <w:ind w:left="2160" w:hanging="360"/>
+      </w:pPr>
+      <w:rPr>
+        <w:rFonts w:ascii="Wingdings" w:hAnsi="Wingdings" w:hint="default"/>
+      </w:rPr>
+    </w:lvl>
+    <w:lvl w:ilvl="3" w:tplc="40090001" w:tentative="1">
+      <w:start w:val="1"/>
+      <w:numFmt w:val="bullet"/>
+      <w:lvlText w:val=""/>
+      <w:lvlJc w:val="left"/>
+      <w:pPr>
+        <w:ind w:left="2880" w:hanging="360"/>
+      </w:pPr>
+      <w:rPr>
+        <w:rFonts w:ascii="Symbol" w:hAnsi="Symbol" w:hint="default"/>
+      </w:rPr>
+    </w:lvl>
+    <w:lvl w:ilvl="4" w:tplc="40090003" w:tentative="1">
+      <w:start w:val="1"/>
+      <w:numFmt w:val="bullet"/>
+      <w:lvlText w:val="o"/>
+      <w:lvlJc w:val="left"/>
+      <w:pPr>
+        <w:ind w:left="3600" w:hanging="360"/>
+      </w:pPr>
+      <w:rPr>
+        <w:rFonts w:ascii="Courier New" w:hAnsi="Courier New" w:cs="Courier New" w:hint="default"/>
+      </w:rPr>
+    </w:lvl>
+    <w:lvl w:ilvl="5" w:tplc="40090005" w:tentative="1">
+      <w:start w:val="1"/>
+      <w:numFmt w:val="bullet"/>
+      <w:lvlText w:val=""/>
+      <w:lvlJc w:val="left"/>
+      <w:pPr>
+        <w:ind w:left="4320" w:hanging="360"/>
+      </w:pPr>
+      <w:rPr>
+        <w:rFonts w:ascii="Wingdings" w:hAnsi="Wingdings" w:hint="default"/>
+      </w:rPr>
+    </w:lvl>
+    <w:lvl w:ilvl="6" w:tplc="40090001" w:tentative="1">
+      <w:start w:val="1"/>
+      <w:numFmt w:val="bullet"/>
+      <w:lvlText w:val=""/>
+      <w:lvlJc w:val="left"/>
+      <w:pPr>
+        <w:ind w:left="5040" w:hanging="360"/>
+      </w:pPr>
+      <w:rPr>
+        <w:rFonts w:ascii="Symbol" w:hAnsi="Symbol" w:hint="default"/>
+      </w:rPr>
+    </w:lvl>
+    <w:lvl w:ilvl="7" w:tplc="40090003" w:tentative="1">
+      <w:start w:val="1"/>
+      <w:numFmt w:val="bullet"/>
+      <w:lvlText w:val="o"/>
+      <w:lvlJc w:val="left"/>
+      <w:pPr>
+        <w:ind w:left="5760" w:hanging="360"/>
+      </w:pPr>
+      <w:rPr>
+        <w:rFonts w:ascii="Courier New" w:hAnsi="Courier New" w:cs="Courier New" w:hint="default"/>
+      </w:rPr>
+    </w:lvl>
+    <w:lvl w:ilvl="8" w:tplc="40090005" w:tentative="1">
+      <w:start w:val="1"/>
+      <w:numFmt w:val="bullet"/>
+      <w:lvlText w:val=""/>
+      <w:lvlJc w:val="left"/>
+      <w:pPr>
+        <w:ind w:left="6480" w:hanging="360"/>
+      </w:pPr>
+      <w:rPr>
+        <w:rFonts w:ascii="Wingdings" w:hAnsi="Wingdings" w:hint="default"/>
+      </w:rPr>
+    </w:lvl>
+  </w:abstractNum>
+  <w:abstractNum w:abstractNumId="1" w15:restartNumberingAfterBreak="0">
+    <w:nsid w:val="77F54898"/>
+    <w:multiLevelType w:val="hybridMultilevel"/>
+    <w:tmpl w:val="FBAEE76A"/>
+    <w:lvl w:ilvl="0" w:tplc="CF24135C">
+      <w:numFmt w:val="bullet"/>
+      <w:lvlText w:val="-"/>
+      <w:lvlJc w:val="left"/>
+      <w:pPr>
+        <w:ind w:left="720" w:hanging="360"/>
+      </w:pPr>
+      <w:rPr>
+        <w:rFonts w:ascii="Aptos" w:eastAsiaTheme="minorHAnsi" w:hAnsi="Aptos" w:cstheme="minorBidi" w:hint="default"/>
+      </w:rPr>
+    </w:lvl>
+    <w:lvl w:ilvl="1" w:tplc="40090003" w:tentative="1">
+      <w:start w:val="1"/>
+      <w:numFmt w:val="bullet"/>
+      <w:lvlText w:val="o"/>
+      <w:lvlJc w:val="left"/>
+      <w:pPr>
+        <w:ind w:left="1440" w:hanging="360"/>
+      </w:pPr>
+      <w:rPr>
+        <w:rFonts w:ascii="Courier New" w:hAnsi="Courier New" w:cs="Courier New" w:hint="default"/>
+      </w:rPr>
+    </w:lvl>
+    <w:lvl w:ilvl="2" w:tplc="40090005" w:tentative="1">
+      <w:start w:val="1"/>
+      <w:numFmt w:val="bullet"/>
+      <w:lvlText w:val=""/>
+      <w:lvlJc w:val="left"/>
+      <w:pPr>
+        <w:ind w:left="2160" w:hanging="360"/>
+      </w:pPr>
+      <w:rPr>
+        <w:rFonts w:ascii="Wingdings" w:hAnsi="Wingdings" w:hint="default"/>
+      </w:rPr>
+    </w:lvl>
+    <w:lvl w:ilvl="3" w:tplc="40090001" w:tentative="1">
+      <w:start w:val="1"/>
+      <w:numFmt w:val="bullet"/>
+      <w:lvlText w:val=""/>
+      <w:lvlJc w:val="left"/>
+      <w:pPr>
+        <w:ind w:left="2880" w:hanging="360"/>
+      </w:pPr>
+      <w:rPr>
+        <w:rFonts w:ascii="Symbol" w:hAnsi="Symbol" w:hint="default"/>
+      </w:rPr>
+    </w:lvl>
+    <w:lvl w:ilvl="4" w:tplc="40090003" w:tentative="1">
+      <w:start w:val="1"/>
+      <w:numFmt w:val="bullet"/>
+      <w:lvlText w:val="o"/>
+      <w:lvlJc w:val="left"/>
+      <w:pPr>
+        <w:ind w:left="3600" w:hanging="360"/>
+      </w:pPr>
+      <w:rPr>
+        <w:rFonts w:ascii="Courier New" w:hAnsi="Courier New" w:cs="Courier New" w:hint="default"/>
+      </w:rPr>
+    </w:lvl>
+    <w:lvl w:ilvl="5" w:tplc="40090005" w:tentative="1">
+      <w:start w:val="1"/>
+      <w:numFmt w:val="bullet"/>
+      <w:lvlText w:val=""/>
+      <w:lvlJc w:val="left"/>
+      <w:pPr>
+        <w:ind w:left="4320" w:hanging="360"/>
+      </w:pPr>
+      <w:rPr>
+        <w:rFonts w:ascii="Wingdings" w:hAnsi="Wingdings" w:hint="default"/>
+      </w:rPr>
+    </w:lvl>
+    <w:lvl w:ilvl="6" w:tplc="40090001" w:tentative="1">
+      <w:start w:val="1"/>
+      <w:numFmt w:val="bullet"/>
+      <w:lvlText w:val=""/>
+      <w:lvlJc w:val="left"/>
+      <w:pPr>
+        <w:ind w:left="5040" w:hanging="360"/>
+      </w:pPr>
+      <w:rPr>
+        <w:rFonts w:ascii="Symbol" w:hAnsi="Symbol" w:hint="default"/>
+      </w:rPr>
+    </w:lvl>
+    <w:lvl w:ilvl="7" w:tplc="40090003" w:tentative="1">
+      <w:start w:val="1"/>
+      <w:numFmt w:val="bullet"/>
+      <w:lvlText w:val="o"/>
+      <w:lvlJc w:val="left"/>
+      <w:pPr>
+        <w:ind w:left="5760" w:hanging="360"/>
+      </w:pPr>
+      <w:rPr>
+        <w:rFonts w:ascii="Courier New" w:hAnsi="Courier New" w:cs="Courier New" w:hint="default"/>
+      </w:rPr>
+    </w:lvl>
+    <w:lvl w:ilvl="8" w:tplc="40090005" w:tentative="1">
+      <w:start w:val="1"/>
+      <w:numFmt w:val="bullet"/>
+      <w:lvlText w:val=""/>
+      <w:lvlJc w:val="left"/>
+      <w:pPr>
+        <w:ind w:left="6480" w:hanging="360"/>
+      </w:pPr>
+      <w:rPr>
+        <w:rFonts w:ascii="Wingdings" w:hAnsi="Wingdings" w:hint="default"/>
+      </w:rPr>
+    </w:lvl>
+  </w:abstractNum>
+  <w:num w:numId="1" w16cid:durableId="1649936987">
+    <w:abstractNumId w:val="0"/>
+  </w:num>
+  <w:num w:numId="2" w16cid:durableId="508984554">
+    <w:abstractNumId w:val="1"/>
+  </w:num>
+</w:numbering>
 </file>
 
 <file path=word/styles.xml><?xml version="1.0" encoding="utf-8"?>
@@ -3162,6 +6197,25 @@
       <w:spacing w:val="5"/>
     </w:rPr>
   </w:style>
+  <w:style w:type="table" w:styleId="TableGrid">
+    <w:name w:val="Table Grid"/>
+    <w:basedOn w:val="TableNormal"/>
+    <w:uiPriority w:val="39"/>
+    <w:rsid w:val="008A5279"/>
+    <w:pPr>
+      <w:spacing w:after="0" w:line="240" w:lineRule="auto"/>
+    </w:pPr>
+    <w:tblPr>
+      <w:tblBorders>
+        <w:top w:val="single" w:sz="4" w:space="0" w:color="auto"/>
+        <w:left w:val="single" w:sz="4" w:space="0" w:color="auto"/>
+        <w:bottom w:val="single" w:sz="4" w:space="0" w:color="auto"/>
+        <w:right w:val="single" w:sz="4" w:space="0" w:color="auto"/>
+        <w:insideH w:val="single" w:sz="4" w:space="0" w:color="auto"/>
+        <w:insideV w:val="single" w:sz="4" w:space="0" w:color="auto"/>
+      </w:tblBorders>
+    </w:tblPr>
+  </w:style>
 </w:styles>
 </file>
 

</xml_diff>